<commit_message>
#258 debtor-report-export: refactor: StudentPerformanceAnalysis.docx
</commit_message>
<xml_diff>
--- a/core/src/main/resources/docs/templates/StudentPerformanceAnalysis.docx
+++ b/core/src/main/resources/docs/templates/StudentPerformanceAnalysis.docx
@@ -1,6 +1,6 @@
 
 <file path=word/document.xml><?xml version="1.0" encoding="utf-8"?>
-<w:document xmlns:ve="http://schemas.openxmlformats.org/markup-compatibility/2006" xmlns:o="urn:schemas-microsoft-com:office:office" xmlns:r="http://schemas.openxmlformats.org/officeDocument/2006/relationships" xmlns:m="http://schemas.openxmlformats.org/officeDocument/2006/math" xmlns:v="urn:schemas-microsoft-com:vml" xmlns:wp="http://schemas.openxmlformats.org/drawingml/2006/wordprocessingDrawing" xmlns:w10="urn:schemas-microsoft-com:office:word" xmlns:w="http://schemas.openxmlformats.org/wordprocessingml/2006/main" xmlns:wne="http://schemas.microsoft.com/office/word/2006/wordml">
+<w:document xmlns:wpc="http://schemas.microsoft.com/office/word/2010/wordprocessingCanvas" xmlns:cx="http://schemas.microsoft.com/office/drawing/2014/chartex" xmlns:mc="http://schemas.openxmlformats.org/markup-compatibility/2006" xmlns:o="urn:schemas-microsoft-com:office:office" xmlns:r="http://schemas.openxmlformats.org/officeDocument/2006/relationships" xmlns:m="http://schemas.openxmlformats.org/officeDocument/2006/math" xmlns:v="urn:schemas-microsoft-com:vml" xmlns:wp14="http://schemas.microsoft.com/office/word/2010/wordprocessingDrawing" xmlns:wp="http://schemas.openxmlformats.org/drawingml/2006/wordprocessingDrawing" xmlns:w10="urn:schemas-microsoft-com:office:word" xmlns:w="http://schemas.openxmlformats.org/wordprocessingml/2006/main" xmlns:w14="http://schemas.microsoft.com/office/word/2010/wordml" xmlns:w15="http://schemas.microsoft.com/office/word/2012/wordml" xmlns:w16se="http://schemas.microsoft.com/office/word/2015/wordml/symex" xmlns:wpg="http://schemas.microsoft.com/office/word/2010/wordprocessingGroup" xmlns:wpi="http://schemas.microsoft.com/office/word/2010/wordprocessingInk" xmlns:wne="http://schemas.microsoft.com/office/word/2006/wordml" xmlns:wps="http://schemas.microsoft.com/office/word/2010/wordprocessingShape" mc:Ignorable="w14 w15 w16se wp14">
   <w:body>
     <w:tbl>
       <w:tblPr>
@@ -14,7 +14,7 @@
           <w:insideH w:val="none" w:sz="0" w:space="0" w:color="auto"/>
           <w:insideV w:val="none" w:sz="0" w:space="0" w:color="auto"/>
         </w:tblBorders>
-        <w:tblLook w:val="04A0"/>
+        <w:tblLook w:val="04A0" w:firstRow="1" w:lastRow="0" w:firstColumn="1" w:lastColumn="0" w:noHBand="0" w:noVBand="1"/>
       </w:tblPr>
       <w:tblGrid>
         <w:gridCol w:w="10137"/>
@@ -44,42 +44,49 @@
                 <w:szCs w:val="24"/>
                 <w:lang w:val="uk-UA"/>
               </w:rPr>
+              <w:t>#speciality</w:t>
+            </w:r>
+          </w:p>
+          <w:p>
+            <w:pPr>
+              <w:spacing w:after="80"/>
+              <w:jc w:val="center"/>
+              <w:rPr>
+                <w:rFonts w:ascii="Times New Roman" w:eastAsia="Times New Roman" w:hAnsi="Times New Roman" w:cs="Times New Roman"/>
+                <w:color w:val="212529"/>
+                <w:sz w:val="24"/>
+                <w:szCs w:val="24"/>
+                <w:lang w:val="uk-UA"/>
+              </w:rPr>
+            </w:pPr>
+            <w:r>
+              <w:rPr>
+                <w:rFonts w:ascii="Times New Roman" w:eastAsia="Times New Roman" w:hAnsi="Times New Roman" w:cs="Times New Roman"/>
+                <w:color w:val="212529"/>
+                <w:sz w:val="24"/>
+                <w:szCs w:val="24"/>
+                <w:lang w:val="uk-UA"/>
+              </w:rPr>
+              <w:t xml:space="preserve">Результати </w:t>
+            </w:r>
+            <w:r>
+              <w:rPr>
+                <w:rFonts w:ascii="Times New Roman" w:eastAsia="Times New Roman" w:hAnsi="Times New Roman" w:cs="Times New Roman"/>
+                <w:color w:val="212529"/>
+                <w:sz w:val="24"/>
+                <w:szCs w:val="24"/>
+                <w:lang w:val="ru-RU"/>
+              </w:rPr>
               <w:t>#</w:t>
             </w:r>
-            <w:proofErr w:type="spellStart"/>
-            <w:r>
-              <w:rPr>
-                <w:rFonts w:ascii="Times New Roman" w:eastAsia="Times New Roman" w:hAnsi="Times New Roman" w:cs="Times New Roman"/>
-                <w:color w:val="212529"/>
-                <w:sz w:val="24"/>
-                <w:szCs w:val="24"/>
-                <w:lang w:val="uk-UA"/>
-              </w:rPr>
-              <w:t>speciality</w:t>
-            </w:r>
-            <w:proofErr w:type="spellEnd"/>
-          </w:p>
-          <w:p>
-            <w:pPr>
-              <w:spacing w:after="80"/>
-              <w:jc w:val="center"/>
-              <w:rPr>
-                <w:rFonts w:ascii="Times New Roman" w:eastAsia="Times New Roman" w:hAnsi="Times New Roman" w:cs="Times New Roman"/>
-                <w:color w:val="212529"/>
-                <w:sz w:val="24"/>
-                <w:szCs w:val="24"/>
-                <w:lang w:val="uk-UA"/>
-              </w:rPr>
-            </w:pPr>
-            <w:r>
-              <w:rPr>
-                <w:rFonts w:ascii="Times New Roman" w:eastAsia="Times New Roman" w:hAnsi="Times New Roman" w:cs="Times New Roman"/>
-                <w:color w:val="212529"/>
-                <w:sz w:val="24"/>
-                <w:szCs w:val="24"/>
-                <w:lang w:val="uk-UA"/>
-              </w:rPr>
-              <w:t xml:space="preserve">Результати </w:t>
+            <w:r>
+              <w:rPr>
+                <w:rFonts w:ascii="Times New Roman" w:eastAsia="Times New Roman" w:hAnsi="Times New Roman" w:cs="Times New Roman"/>
+                <w:color w:val="212529"/>
+                <w:sz w:val="24"/>
+                <w:szCs w:val="24"/>
+              </w:rPr>
+              <w:t>season</w:t>
             </w:r>
             <w:r>
               <w:rPr>
@@ -89,16 +96,60 @@
                 <w:szCs w:val="24"/>
                 <w:lang w:val="ru-RU"/>
               </w:rPr>
-              <w:t>#</w:t>
-            </w:r>
-            <w:r>
-              <w:rPr>
-                <w:rFonts w:ascii="Times New Roman" w:eastAsia="Times New Roman" w:hAnsi="Times New Roman" w:cs="Times New Roman"/>
-                <w:color w:val="212529"/>
-                <w:sz w:val="24"/>
-                <w:szCs w:val="24"/>
-              </w:rPr>
-              <w:t>season</w:t>
+              <w:t xml:space="preserve"> </w:t>
+            </w:r>
+            <w:r>
+              <w:rPr>
+                <w:rFonts w:ascii="Times New Roman" w:eastAsia="Times New Roman" w:hAnsi="Times New Roman" w:cs="Times New Roman"/>
+                <w:color w:val="212529"/>
+                <w:sz w:val="24"/>
+                <w:szCs w:val="24"/>
+                <w:lang w:val="uk-UA"/>
+              </w:rPr>
+              <w:t>екзаменаційної сесії 2018 - 2019 н.р</w:t>
+            </w:r>
+            <w:r>
+              <w:rPr>
+                <w:rFonts w:ascii="Times New Roman" w:eastAsia="Times New Roman" w:hAnsi="Times New Roman" w:cs="Times New Roman"/>
+                <w:color w:val="212529"/>
+                <w:sz w:val="24"/>
+                <w:szCs w:val="24"/>
+                <w:lang w:val="uk-UA"/>
+              </w:rPr>
+              <w:t>.</w:t>
+            </w:r>
+          </w:p>
+          <w:p>
+            <w:pPr>
+              <w:spacing w:after="80"/>
+              <w:jc w:val="center"/>
+              <w:rPr>
+                <w:rFonts w:ascii="Times New Roman" w:eastAsia="Times New Roman" w:hAnsi="Times New Roman" w:cs="Times New Roman"/>
+                <w:color w:val="212529"/>
+                <w:sz w:val="24"/>
+                <w:szCs w:val="24"/>
+                <w:lang w:val="uk-UA"/>
+              </w:rPr>
+            </w:pPr>
+            <w:r>
+              <w:rPr>
+                <w:rFonts w:ascii="Times New Roman" w:eastAsia="Times New Roman" w:hAnsi="Times New Roman" w:cs="Times New Roman"/>
+                <w:color w:val="212529"/>
+                <w:sz w:val="24"/>
+                <w:szCs w:val="24"/>
+                <w:lang w:val="uk-UA"/>
+              </w:rPr>
+              <w:t>денна форма навчанн</w:t>
+            </w:r>
+            <w:r>
+              <w:rPr>
+                <w:rFonts w:ascii="Times New Roman" w:eastAsia="Times New Roman" w:hAnsi="Times New Roman" w:cs="Times New Roman"/>
+                <w:color w:val="212529"/>
+                <w:sz w:val="24"/>
+                <w:szCs w:val="24"/>
+                <w:lang w:val="uk-UA"/>
+              </w:rPr>
+              <w:t>я</w:t>
             </w:r>
             <w:r>
               <w:rPr>
@@ -118,105 +169,69 @@
                 <w:szCs w:val="24"/>
                 <w:lang w:val="uk-UA"/>
               </w:rPr>
-              <w:t xml:space="preserve">екзаменаційної сесії 2018 - 2019 </w:t>
-            </w:r>
-            <w:proofErr w:type="spellStart"/>
-            <w:r>
-              <w:rPr>
-                <w:rFonts w:ascii="Times New Roman" w:eastAsia="Times New Roman" w:hAnsi="Times New Roman" w:cs="Times New Roman"/>
-                <w:color w:val="212529"/>
-                <w:sz w:val="24"/>
-                <w:szCs w:val="24"/>
-                <w:lang w:val="uk-UA"/>
-              </w:rPr>
-              <w:t>н.р</w:t>
-            </w:r>
-            <w:proofErr w:type="spellEnd"/>
-            <w:r>
-              <w:rPr>
-                <w:rFonts w:ascii="Times New Roman" w:eastAsia="Times New Roman" w:hAnsi="Times New Roman" w:cs="Times New Roman"/>
-                <w:color w:val="212529"/>
-                <w:sz w:val="24"/>
-                <w:szCs w:val="24"/>
-                <w:lang w:val="uk-UA"/>
-              </w:rPr>
-              <w:t>.</w:t>
-            </w:r>
-          </w:p>
-          <w:p>
-            <w:pPr>
-              <w:spacing w:after="80"/>
-              <w:jc w:val="center"/>
-              <w:rPr>
-                <w:rFonts w:ascii="Times New Roman" w:eastAsia="Times New Roman" w:hAnsi="Times New Roman" w:cs="Times New Roman"/>
-                <w:color w:val="212529"/>
-                <w:sz w:val="24"/>
-                <w:szCs w:val="24"/>
-                <w:lang w:val="uk-UA"/>
-              </w:rPr>
-            </w:pPr>
-            <w:r>
-              <w:rPr>
-                <w:rFonts w:ascii="Times New Roman" w:eastAsia="Times New Roman" w:hAnsi="Times New Roman" w:cs="Times New Roman"/>
-                <w:color w:val="212529"/>
-                <w:sz w:val="24"/>
-                <w:szCs w:val="24"/>
-                <w:lang w:val="uk-UA"/>
-              </w:rPr>
-              <w:t>денна форма навчанн</w:t>
-            </w:r>
-            <w:r>
-              <w:rPr>
-                <w:rFonts w:ascii="Times New Roman" w:eastAsia="Times New Roman" w:hAnsi="Times New Roman" w:cs="Times New Roman"/>
-                <w:color w:val="212529"/>
-                <w:sz w:val="24"/>
-                <w:szCs w:val="24"/>
-                <w:lang w:val="uk-UA"/>
-              </w:rPr>
-              <w:t>я</w:t>
-            </w:r>
-          </w:p>
-          <w:p>
-            <w:pPr>
-              <w:spacing w:after="80"/>
-              <w:jc w:val="center"/>
-              <w:rPr>
-                <w:rFonts w:ascii="Times New Roman" w:eastAsia="Times New Roman" w:hAnsi="Times New Roman" w:cs="Times New Roman"/>
-                <w:color w:val="212529"/>
-                <w:sz w:val="24"/>
-                <w:szCs w:val="24"/>
-                <w:lang w:val="uk-UA"/>
-              </w:rPr>
-            </w:pPr>
-            <w:r>
-              <w:rPr>
-                <w:rFonts w:ascii="Times New Roman" w:eastAsia="Times New Roman" w:hAnsi="Times New Roman" w:cs="Times New Roman"/>
-                <w:color w:val="212529"/>
-                <w:sz w:val="24"/>
-                <w:szCs w:val="24"/>
-                <w:lang w:val="uk-UA"/>
-              </w:rPr>
-              <w:t>станом на #</w:t>
-            </w:r>
-            <w:proofErr w:type="spellStart"/>
-            <w:r>
-              <w:rPr>
-                <w:rFonts w:ascii="Times New Roman" w:eastAsia="Times New Roman" w:hAnsi="Times New Roman" w:cs="Times New Roman"/>
-                <w:color w:val="212529"/>
-                <w:sz w:val="24"/>
-                <w:szCs w:val="24"/>
-                <w:lang w:val="uk-UA"/>
+              <w:t>станом на</w:t>
+            </w:r>
+          </w:p>
+          <w:p>
+            <w:pPr>
+              <w:spacing w:after="80"/>
+              <w:jc w:val="center"/>
+              <w:rPr>
+                <w:rFonts w:ascii="Times New Roman" w:eastAsia="Times New Roman" w:hAnsi="Times New Roman" w:cs="Times New Roman"/>
+                <w:color w:val="212529"/>
+                <w:sz w:val="24"/>
+                <w:szCs w:val="24"/>
+                <w:lang w:val="ru-RU"/>
+              </w:rPr>
+            </w:pPr>
+            <w:r>
+              <w:rPr>
+                <w:rFonts w:ascii="Times New Roman" w:eastAsia="Times New Roman" w:hAnsi="Times New Roman" w:cs="Times New Roman"/>
+                <w:color w:val="212529"/>
+                <w:sz w:val="24"/>
+                <w:szCs w:val="24"/>
+                <w:lang w:val="ru-RU"/>
+              </w:rPr>
+              <w:t xml:space="preserve"> #</w:t>
+            </w:r>
+            <w:r>
+              <w:rPr>
+                <w:rFonts w:ascii="Times New Roman" w:eastAsia="Times New Roman" w:hAnsi="Times New Roman" w:cs="Times New Roman"/>
+                <w:color w:val="212529"/>
+                <w:sz w:val="24"/>
+                <w:szCs w:val="24"/>
               </w:rPr>
               <w:t>date</w:t>
             </w:r>
-            <w:proofErr w:type="spellEnd"/>
-            <w:r>
-              <w:rPr>
-                <w:rFonts w:ascii="Times New Roman" w:eastAsia="Times New Roman" w:hAnsi="Times New Roman" w:cs="Times New Roman"/>
-                <w:color w:val="212529"/>
-                <w:sz w:val="24"/>
-                <w:szCs w:val="24"/>
-                <w:lang w:val="uk-UA"/>
+            <w:r>
+              <w:rPr>
+                <w:rFonts w:ascii="Times New Roman" w:eastAsia="Times New Roman" w:hAnsi="Times New Roman" w:cs="Times New Roman"/>
+                <w:color w:val="212529"/>
+                <w:sz w:val="24"/>
+                <w:szCs w:val="24"/>
+                <w:lang w:val="ru-RU"/>
+              </w:rPr>
+              <w:t xml:space="preserve"> </w:t>
+            </w:r>
+            <w:r>
+              <w:rPr>
+                <w:rFonts w:ascii="Times New Roman" w:eastAsia="Times New Roman" w:hAnsi="Times New Roman" w:cs="Times New Roman"/>
+                <w:color w:val="212529"/>
+                <w:sz w:val="24"/>
+                <w:szCs w:val="24"/>
+                <w:lang w:val="ru-RU"/>
+              </w:rPr>
+              <w:t>р</w:t>
+            </w:r>
+            <w:bookmarkStart w:id="0" w:name="_GoBack"/>
+            <w:bookmarkEnd w:id="0"/>
+            <w:r>
+              <w:rPr>
+                <w:rFonts w:ascii="Times New Roman" w:eastAsia="Times New Roman" w:hAnsi="Times New Roman" w:cs="Times New Roman"/>
+                <w:color w:val="212529"/>
+                <w:sz w:val="24"/>
+                <w:szCs w:val="24"/>
+                <w:lang w:val="ru-RU"/>
               </w:rPr>
               <w:t>.</w:t>
             </w:r>
@@ -232,6 +247,7 @@
           <w:color w:val="212529"/>
           <w:sz w:val="20"/>
           <w:szCs w:val="20"/>
+          <w:lang w:val="ru-RU"/>
         </w:rPr>
       </w:pPr>
     </w:p>
@@ -239,7 +255,7 @@
       <w:tblPr>
         <w:tblStyle w:val="a3"/>
         <w:tblW w:w="0" w:type="auto"/>
-        <w:tblLook w:val="04A0"/>
+        <w:tblLook w:val="04A0" w:firstRow="1" w:lastRow="0" w:firstColumn="1" w:lastColumn="0" w:noHBand="0" w:noVBand="1"/>
       </w:tblPr>
       <w:tblGrid>
         <w:gridCol w:w="1101"/>
@@ -321,16 +337,8 @@
               <w:rPr>
                 <w:rFonts w:ascii="Times New Roman" w:hAnsi="Times New Roman" w:cs="Times New Roman"/>
               </w:rPr>
-              <w:t>#</w:t>
-            </w:r>
-            <w:proofErr w:type="spellStart"/>
-            <w:r>
-              <w:rPr>
-                <w:rFonts w:ascii="Times New Roman" w:hAnsi="Times New Roman" w:cs="Times New Roman"/>
-              </w:rPr>
-              <w:t>ayear</w:t>
-            </w:r>
-            <w:proofErr w:type="spellEnd"/>
+              <w:t>#ayear</w:t>
+            </w:r>
           </w:p>
         </w:tc>
         <w:tc>
@@ -428,23 +436,7 @@
                 <w:rFonts w:ascii="Times New Roman" w:hAnsi="Times New Roman" w:cs="Times New Roman"/>
                 <w:lang w:val="uk-UA"/>
               </w:rPr>
-              <w:t xml:space="preserve">1 і 2 </w:t>
-            </w:r>
-            <w:proofErr w:type="spellStart"/>
-            <w:r>
-              <w:rPr>
-                <w:rFonts w:ascii="Times New Roman" w:hAnsi="Times New Roman" w:cs="Times New Roman"/>
-                <w:lang w:val="uk-UA"/>
-              </w:rPr>
-              <w:t>заб</w:t>
-            </w:r>
-            <w:proofErr w:type="spellEnd"/>
-            <w:r>
-              <w:rPr>
-                <w:rFonts w:ascii="Times New Roman" w:hAnsi="Times New Roman" w:cs="Times New Roman"/>
-                <w:lang w:val="uk-UA"/>
-              </w:rPr>
-              <w:t>.</w:t>
+              <w:t>1 і 2 заб.</w:t>
             </w:r>
           </w:p>
         </w:tc>
@@ -512,7 +504,6 @@
                 <w:szCs w:val="24"/>
               </w:rPr>
             </w:pPr>
-            <w:proofErr w:type="spellStart"/>
             <w:r>
               <w:rPr>
                 <w:rFonts w:ascii="Times New Roman" w:hAnsi="Times New Roman" w:cs="Times New Roman"/>
@@ -520,7 +511,6 @@
               </w:rPr>
               <w:t>бюдж</w:t>
             </w:r>
-            <w:proofErr w:type="spellEnd"/>
           </w:p>
         </w:tc>
         <w:tc>
@@ -583,7 +573,6 @@
                 <w:szCs w:val="24"/>
               </w:rPr>
             </w:pPr>
-            <w:proofErr w:type="spellStart"/>
             <w:r>
               <w:rPr>
                 <w:rFonts w:ascii="Times New Roman" w:hAnsi="Times New Roman" w:cs="Times New Roman"/>
@@ -591,7 +580,6 @@
               </w:rPr>
               <w:t>бюдж</w:t>
             </w:r>
-            <w:proofErr w:type="spellEnd"/>
           </w:p>
         </w:tc>
         <w:tc>
@@ -654,7 +642,6 @@
                 <w:szCs w:val="24"/>
               </w:rPr>
             </w:pPr>
-            <w:proofErr w:type="spellStart"/>
             <w:r>
               <w:rPr>
                 <w:rFonts w:ascii="Times New Roman" w:hAnsi="Times New Roman" w:cs="Times New Roman"/>
@@ -662,7 +649,6 @@
               </w:rPr>
               <w:t>бюдж</w:t>
             </w:r>
-            <w:proofErr w:type="spellEnd"/>
           </w:p>
         </w:tc>
         <w:tc>
@@ -702,7 +688,6 @@
                 <w:szCs w:val="24"/>
               </w:rPr>
             </w:pPr>
-            <w:proofErr w:type="spellStart"/>
             <w:r>
               <w:rPr>
                 <w:rFonts w:ascii="Times New Roman" w:hAnsi="Times New Roman" w:cs="Times New Roman"/>
@@ -710,7 +695,6 @@
               </w:rPr>
               <w:t>бюдж</w:t>
             </w:r>
-            <w:proofErr w:type="spellEnd"/>
           </w:p>
         </w:tc>
         <w:tc>
@@ -760,19 +744,8 @@
                 <w:sz w:val="24"/>
                 <w:szCs w:val="24"/>
               </w:rPr>
-              <w:t>#</w:t>
-            </w:r>
-            <w:proofErr w:type="spellStart"/>
-            <w:r>
-              <w:rPr>
-                <w:rFonts w:ascii="Times New Roman" w:eastAsia="Times New Roman" w:hAnsi="Times New Roman" w:cs="Times New Roman"/>
-                <w:color w:val="212529"/>
-                <w:sz w:val="24"/>
-                <w:szCs w:val="24"/>
-              </w:rPr>
-              <w:t>ts</w:t>
-            </w:r>
-            <w:proofErr w:type="spellEnd"/>
+              <w:t>#ts</w:t>
+            </w:r>
           </w:p>
         </w:tc>
         <w:tc>
@@ -798,19 +771,8 @@
                 <w:sz w:val="24"/>
                 <w:szCs w:val="24"/>
               </w:rPr>
-              <w:t>#</w:t>
-            </w:r>
-            <w:proofErr w:type="spellStart"/>
-            <w:r>
-              <w:rPr>
-                <w:rFonts w:ascii="Times New Roman" w:eastAsia="Times New Roman" w:hAnsi="Times New Roman" w:cs="Times New Roman"/>
-                <w:color w:val="212529"/>
-                <w:sz w:val="24"/>
-                <w:szCs w:val="24"/>
-              </w:rPr>
-              <w:t>bs</w:t>
-            </w:r>
-            <w:proofErr w:type="spellEnd"/>
+              <w:t>#bs</w:t>
+            </w:r>
           </w:p>
         </w:tc>
         <w:tc>
@@ -836,19 +798,8 @@
                 <w:sz w:val="24"/>
                 <w:szCs w:val="24"/>
               </w:rPr>
-              <w:t>#</w:t>
-            </w:r>
-            <w:proofErr w:type="spellStart"/>
-            <w:r>
-              <w:rPr>
-                <w:rFonts w:ascii="Times New Roman" w:eastAsia="Times New Roman" w:hAnsi="Times New Roman" w:cs="Times New Roman"/>
-                <w:color w:val="212529"/>
-                <w:sz w:val="24"/>
-                <w:szCs w:val="24"/>
-              </w:rPr>
-              <w:t>cs</w:t>
-            </w:r>
-            <w:proofErr w:type="spellEnd"/>
+              <w:t>#cs</w:t>
+            </w:r>
           </w:p>
         </w:tc>
         <w:tc>
@@ -899,19 +850,8 @@
                 <w:sz w:val="24"/>
                 <w:szCs w:val="24"/>
               </w:rPr>
-              <w:t>#</w:t>
-            </w:r>
-            <w:proofErr w:type="spellStart"/>
-            <w:r>
-              <w:rPr>
-                <w:rFonts w:ascii="Times New Roman" w:eastAsia="Times New Roman" w:hAnsi="Times New Roman" w:cs="Times New Roman"/>
-                <w:color w:val="212529"/>
-                <w:sz w:val="24"/>
-                <w:szCs w:val="24"/>
-              </w:rPr>
-              <w:t>bd</w:t>
-            </w:r>
-            <w:proofErr w:type="spellEnd"/>
+              <w:t>#bd</w:t>
+            </w:r>
           </w:p>
         </w:tc>
         <w:tc>
@@ -936,19 +876,8 @@
                 <w:sz w:val="24"/>
                 <w:szCs w:val="24"/>
               </w:rPr>
-              <w:t>#</w:t>
-            </w:r>
-            <w:proofErr w:type="spellStart"/>
-            <w:r>
-              <w:rPr>
-                <w:rFonts w:ascii="Times New Roman" w:eastAsia="Times New Roman" w:hAnsi="Times New Roman" w:cs="Times New Roman"/>
-                <w:color w:val="212529"/>
-                <w:sz w:val="24"/>
-                <w:szCs w:val="24"/>
-              </w:rPr>
-              <w:t>cd</w:t>
-            </w:r>
-            <w:proofErr w:type="spellEnd"/>
+              <w:t>#cd</w:t>
+            </w:r>
           </w:p>
         </w:tc>
         <w:tc>
@@ -1000,19 +929,8 @@
                 <w:sz w:val="24"/>
                 <w:szCs w:val="24"/>
               </w:rPr>
-              <w:t>#</w:t>
-            </w:r>
-            <w:proofErr w:type="spellStart"/>
-            <w:r>
-              <w:rPr>
-                <w:rFonts w:ascii="Times New Roman" w:eastAsia="Times New Roman" w:hAnsi="Times New Roman" w:cs="Times New Roman"/>
-                <w:color w:val="212529"/>
-                <w:sz w:val="24"/>
-                <w:szCs w:val="24"/>
-              </w:rPr>
-              <w:t>lttb</w:t>
-            </w:r>
-            <w:proofErr w:type="spellEnd"/>
+              <w:t>#lttb</w:t>
+            </w:r>
           </w:p>
         </w:tc>
         <w:tc>
@@ -1038,19 +956,8 @@
                 <w:sz w:val="24"/>
                 <w:szCs w:val="24"/>
               </w:rPr>
-              <w:t>#</w:t>
-            </w:r>
-            <w:proofErr w:type="spellStart"/>
-            <w:r>
-              <w:rPr>
-                <w:rFonts w:ascii="Times New Roman" w:eastAsia="Times New Roman" w:hAnsi="Times New Roman" w:cs="Times New Roman"/>
-                <w:color w:val="212529"/>
-                <w:sz w:val="24"/>
-                <w:szCs w:val="24"/>
-              </w:rPr>
-              <w:t>lttc</w:t>
-            </w:r>
-            <w:proofErr w:type="spellEnd"/>
+              <w:t>#lttc</w:t>
+            </w:r>
           </w:p>
         </w:tc>
         <w:tc>
@@ -1103,19 +1010,8 @@
                 <w:sz w:val="24"/>
                 <w:szCs w:val="24"/>
               </w:rPr>
-              <w:t>#</w:t>
-            </w:r>
-            <w:proofErr w:type="spellStart"/>
-            <w:r>
-              <w:rPr>
-                <w:rFonts w:ascii="Times New Roman" w:eastAsia="Times New Roman" w:hAnsi="Times New Roman" w:cs="Times New Roman"/>
-                <w:color w:val="212529"/>
-                <w:sz w:val="24"/>
-                <w:szCs w:val="24"/>
-              </w:rPr>
-              <w:t>tomc</w:t>
-            </w:r>
-            <w:proofErr w:type="spellEnd"/>
+              <w:t>#tomc</w:t>
+            </w:r>
           </w:p>
         </w:tc>
       </w:tr>
@@ -1140,7 +1036,7 @@
 </file>
 
 <file path=word/styles.xml><?xml version="1.0" encoding="utf-8"?>
-<w:styles xmlns:r="http://schemas.openxmlformats.org/officeDocument/2006/relationships" xmlns:w="http://schemas.openxmlformats.org/wordprocessingml/2006/main">
+<w:styles xmlns:mc="http://schemas.openxmlformats.org/markup-compatibility/2006" xmlns:r="http://schemas.openxmlformats.org/officeDocument/2006/relationships" xmlns:w="http://schemas.openxmlformats.org/wordprocessingml/2006/main" xmlns:w14="http://schemas.microsoft.com/office/word/2010/wordml" xmlns:w15="http://schemas.microsoft.com/office/word/2012/wordml" xmlns:w16se="http://schemas.microsoft.com/office/word/2015/wordml/symex" mc:Ignorable="w14 w15 w16se">
   <w:docDefaults>
     <w:rPrDefault>
       <w:rPr>
@@ -1156,144 +1052,378 @@
       </w:pPr>
     </w:pPrDefault>
   </w:docDefaults>
-  <w:latentStyles w:defLockedState="0" w:defUIPriority="99" w:defSemiHidden="1" w:defUnhideWhenUsed="1" w:defQFormat="0" w:count="267">
-    <w:lsdException w:name="Normal" w:semiHidden="0" w:uiPriority="0" w:unhideWhenUsed="0" w:qFormat="1"/>
-    <w:lsdException w:name="heading 1" w:semiHidden="0" w:uiPriority="9" w:unhideWhenUsed="0" w:qFormat="1"/>
-    <w:lsdException w:name="heading 2" w:uiPriority="9" w:qFormat="1"/>
-    <w:lsdException w:name="heading 3" w:uiPriority="9" w:qFormat="1"/>
-    <w:lsdException w:name="heading 4" w:uiPriority="9" w:qFormat="1"/>
-    <w:lsdException w:name="heading 5" w:uiPriority="9" w:qFormat="1"/>
-    <w:lsdException w:name="heading 6" w:uiPriority="9" w:qFormat="1"/>
-    <w:lsdException w:name="heading 7" w:uiPriority="9" w:qFormat="1"/>
-    <w:lsdException w:name="heading 8" w:uiPriority="9" w:qFormat="1"/>
-    <w:lsdException w:name="heading 9" w:uiPriority="9" w:qFormat="1"/>
-    <w:lsdException w:name="toc 1" w:uiPriority="39"/>
-    <w:lsdException w:name="toc 2" w:uiPriority="39"/>
-    <w:lsdException w:name="toc 3" w:uiPriority="39"/>
-    <w:lsdException w:name="toc 4" w:uiPriority="39"/>
-    <w:lsdException w:name="toc 5" w:uiPriority="39"/>
-    <w:lsdException w:name="toc 6" w:uiPriority="39"/>
-    <w:lsdException w:name="toc 7" w:uiPriority="39"/>
-    <w:lsdException w:name="toc 8" w:uiPriority="39"/>
-    <w:lsdException w:name="toc 9" w:uiPriority="39"/>
-    <w:lsdException w:name="caption" w:uiPriority="35" w:qFormat="1"/>
-    <w:lsdException w:name="Title" w:semiHidden="0" w:uiPriority="10" w:unhideWhenUsed="0" w:qFormat="1"/>
-    <w:lsdException w:name="Default Paragraph Font" w:uiPriority="1"/>
-    <w:lsdException w:name="Subtitle" w:semiHidden="0" w:uiPriority="11" w:unhideWhenUsed="0" w:qFormat="1"/>
-    <w:lsdException w:name="Strong" w:semiHidden="0" w:uiPriority="22" w:unhideWhenUsed="0" w:qFormat="1"/>
-    <w:lsdException w:name="Emphasis" w:semiHidden="0" w:uiPriority="20" w:unhideWhenUsed="0" w:qFormat="1"/>
-    <w:lsdException w:name="Table Grid" w:semiHidden="0" w:uiPriority="39" w:unhideWhenUsed="0"/>
-    <w:lsdException w:name="Placeholder Text" w:unhideWhenUsed="0"/>
-    <w:lsdException w:name="No Spacing" w:semiHidden="0" w:uiPriority="1" w:unhideWhenUsed="0" w:qFormat="1"/>
-    <w:lsdException w:name="Light Shading" w:semiHidden="0" w:uiPriority="60" w:unhideWhenUsed="0"/>
-    <w:lsdException w:name="Light List" w:semiHidden="0" w:uiPriority="61" w:unhideWhenUsed="0"/>
-    <w:lsdException w:name="Light Grid" w:semiHidden="0" w:uiPriority="62" w:unhideWhenUsed="0"/>
-    <w:lsdException w:name="Medium Shading 1" w:semiHidden="0" w:uiPriority="63" w:unhideWhenUsed="0"/>
-    <w:lsdException w:name="Medium Shading 2" w:semiHidden="0" w:uiPriority="64" w:unhideWhenUsed="0"/>
-    <w:lsdException w:name="Medium List 1" w:semiHidden="0" w:uiPriority="65" w:unhideWhenUsed="0"/>
-    <w:lsdException w:name="Medium List 2" w:semiHidden="0" w:uiPriority="66" w:unhideWhenUsed="0"/>
-    <w:lsdException w:name="Medium Grid 1" w:semiHidden="0" w:uiPriority="67" w:unhideWhenUsed="0"/>
-    <w:lsdException w:name="Medium Grid 2" w:semiHidden="0" w:uiPriority="68" w:unhideWhenUsed="0"/>
-    <w:lsdException w:name="Medium Grid 3" w:semiHidden="0" w:uiPriority="69" w:unhideWhenUsed="0"/>
-    <w:lsdException w:name="Dark List" w:semiHidden="0" w:uiPriority="70" w:unhideWhenUsed="0"/>
-    <w:lsdException w:name="Colorful Shading" w:semiHidden="0" w:uiPriority="71" w:unhideWhenUsed="0"/>
-    <w:lsdException w:name="Colorful List" w:semiHidden="0" w:uiPriority="72" w:unhideWhenUsed="0"/>
-    <w:lsdException w:name="Colorful Grid" w:semiHidden="0" w:uiPriority="73" w:unhideWhenUsed="0"/>
-    <w:lsdException w:name="Light Shading Accent 1" w:semiHidden="0" w:uiPriority="60" w:unhideWhenUsed="0"/>
-    <w:lsdException w:name="Light List Accent 1" w:semiHidden="0" w:uiPriority="61" w:unhideWhenUsed="0"/>
-    <w:lsdException w:name="Light Grid Accent 1" w:semiHidden="0" w:uiPriority="62" w:unhideWhenUsed="0"/>
-    <w:lsdException w:name="Medium Shading 1 Accent 1" w:semiHidden="0" w:uiPriority="63" w:unhideWhenUsed="0"/>
-    <w:lsdException w:name="Medium Shading 2 Accent 1" w:semiHidden="0" w:uiPriority="64" w:unhideWhenUsed="0"/>
-    <w:lsdException w:name="Medium List 1 Accent 1" w:semiHidden="0" w:uiPriority="65" w:unhideWhenUsed="0"/>
-    <w:lsdException w:name="Revision" w:unhideWhenUsed="0"/>
-    <w:lsdException w:name="List Paragraph" w:semiHidden="0" w:uiPriority="34" w:unhideWhenUsed="0" w:qFormat="1"/>
-    <w:lsdException w:name="Quote" w:semiHidden="0" w:uiPriority="29" w:unhideWhenUsed="0" w:qFormat="1"/>
-    <w:lsdException w:name="Intense Quote" w:semiHidden="0" w:uiPriority="30" w:unhideWhenUsed="0" w:qFormat="1"/>
-    <w:lsdException w:name="Medium List 2 Accent 1" w:semiHidden="0" w:uiPriority="66" w:unhideWhenUsed="0"/>
-    <w:lsdException w:name="Medium Grid 1 Accent 1" w:semiHidden="0" w:uiPriority="67" w:unhideWhenUsed="0"/>
-    <w:lsdException w:name="Medium Grid 2 Accent 1" w:semiHidden="0" w:uiPriority="68" w:unhideWhenUsed="0"/>
-    <w:lsdException w:name="Medium Grid 3 Accent 1" w:semiHidden="0" w:uiPriority="69" w:unhideWhenUsed="0"/>
-    <w:lsdException w:name="Dark List Accent 1" w:semiHidden="0" w:uiPriority="70" w:unhideWhenUsed="0"/>
-    <w:lsdException w:name="Colorful Shading Accent 1" w:semiHidden="0" w:uiPriority="71" w:unhideWhenUsed="0"/>
-    <w:lsdException w:name="Colorful List Accent 1" w:semiHidden="0" w:uiPriority="72" w:unhideWhenUsed="0"/>
-    <w:lsdException w:name="Colorful Grid Accent 1" w:semiHidden="0" w:uiPriority="73" w:unhideWhenUsed="0"/>
-    <w:lsdException w:name="Light Shading Accent 2" w:semiHidden="0" w:uiPriority="60" w:unhideWhenUsed="0"/>
-    <w:lsdException w:name="Light List Accent 2" w:semiHidden="0" w:uiPriority="61" w:unhideWhenUsed="0"/>
-    <w:lsdException w:name="Light Grid Accent 2" w:semiHidden="0" w:uiPriority="62" w:unhideWhenUsed="0"/>
-    <w:lsdException w:name="Medium Shading 1 Accent 2" w:semiHidden="0" w:uiPriority="63" w:unhideWhenUsed="0"/>
-    <w:lsdException w:name="Medium Shading 2 Accent 2" w:semiHidden="0" w:uiPriority="64" w:unhideWhenUsed="0"/>
-    <w:lsdException w:name="Medium List 1 Accent 2" w:semiHidden="0" w:uiPriority="65" w:unhideWhenUsed="0"/>
-    <w:lsdException w:name="Medium List 2 Accent 2" w:semiHidden="0" w:uiPriority="66" w:unhideWhenUsed="0"/>
-    <w:lsdException w:name="Medium Grid 1 Accent 2" w:semiHidden="0" w:uiPriority="67" w:unhideWhenUsed="0"/>
-    <w:lsdException w:name="Medium Grid 2 Accent 2" w:semiHidden="0" w:uiPriority="68" w:unhideWhenUsed="0"/>
-    <w:lsdException w:name="Medium Grid 3 Accent 2" w:semiHidden="0" w:uiPriority="69" w:unhideWhenUsed="0"/>
-    <w:lsdException w:name="Dark List Accent 2" w:semiHidden="0" w:uiPriority="70" w:unhideWhenUsed="0"/>
-    <w:lsdException w:name="Colorful Shading Accent 2" w:semiHidden="0" w:uiPriority="71" w:unhideWhenUsed="0"/>
-    <w:lsdException w:name="Colorful List Accent 2" w:semiHidden="0" w:uiPriority="72" w:unhideWhenUsed="0"/>
-    <w:lsdException w:name="Colorful Grid Accent 2" w:semiHidden="0" w:uiPriority="73" w:unhideWhenUsed="0"/>
-    <w:lsdException w:name="Light Shading Accent 3" w:semiHidden="0" w:uiPriority="60" w:unhideWhenUsed="0"/>
-    <w:lsdException w:name="Light List Accent 3" w:semiHidden="0" w:uiPriority="61" w:unhideWhenUsed="0"/>
-    <w:lsdException w:name="Light Grid Accent 3" w:semiHidden="0" w:uiPriority="62" w:unhideWhenUsed="0"/>
-    <w:lsdException w:name="Medium Shading 1 Accent 3" w:semiHidden="0" w:uiPriority="63" w:unhideWhenUsed="0"/>
-    <w:lsdException w:name="Medium Shading 2 Accent 3" w:semiHidden="0" w:uiPriority="64" w:unhideWhenUsed="0"/>
-    <w:lsdException w:name="Medium List 1 Accent 3" w:semiHidden="0" w:uiPriority="65" w:unhideWhenUsed="0"/>
-    <w:lsdException w:name="Medium List 2 Accent 3" w:semiHidden="0" w:uiPriority="66" w:unhideWhenUsed="0"/>
-    <w:lsdException w:name="Medium Grid 1 Accent 3" w:semiHidden="0" w:uiPriority="67" w:unhideWhenUsed="0"/>
-    <w:lsdException w:name="Medium Grid 2 Accent 3" w:semiHidden="0" w:uiPriority="68" w:unhideWhenUsed="0"/>
-    <w:lsdException w:name="Medium Grid 3 Accent 3" w:semiHidden="0" w:uiPriority="69" w:unhideWhenUsed="0"/>
-    <w:lsdException w:name="Dark List Accent 3" w:semiHidden="0" w:uiPriority="70" w:unhideWhenUsed="0"/>
-    <w:lsdException w:name="Colorful Shading Accent 3" w:semiHidden="0" w:uiPriority="71" w:unhideWhenUsed="0"/>
-    <w:lsdException w:name="Colorful List Accent 3" w:semiHidden="0" w:uiPriority="72" w:unhideWhenUsed="0"/>
-    <w:lsdException w:name="Colorful Grid Accent 3" w:semiHidden="0" w:uiPriority="73" w:unhideWhenUsed="0"/>
-    <w:lsdException w:name="Light Shading Accent 4" w:semiHidden="0" w:uiPriority="60" w:unhideWhenUsed="0"/>
-    <w:lsdException w:name="Light List Accent 4" w:semiHidden="0" w:uiPriority="61" w:unhideWhenUsed="0"/>
-    <w:lsdException w:name="Light Grid Accent 4" w:semiHidden="0" w:uiPriority="62" w:unhideWhenUsed="0"/>
-    <w:lsdException w:name="Medium Shading 1 Accent 4" w:semiHidden="0" w:uiPriority="63" w:unhideWhenUsed="0"/>
-    <w:lsdException w:name="Medium Shading 2 Accent 4" w:semiHidden="0" w:uiPriority="64" w:unhideWhenUsed="0"/>
-    <w:lsdException w:name="Medium List 1 Accent 4" w:semiHidden="0" w:uiPriority="65" w:unhideWhenUsed="0"/>
-    <w:lsdException w:name="Medium List 2 Accent 4" w:semiHidden="0" w:uiPriority="66" w:unhideWhenUsed="0"/>
-    <w:lsdException w:name="Medium Grid 1 Accent 4" w:semiHidden="0" w:uiPriority="67" w:unhideWhenUsed="0"/>
-    <w:lsdException w:name="Medium Grid 2 Accent 4" w:semiHidden="0" w:uiPriority="68" w:unhideWhenUsed="0"/>
-    <w:lsdException w:name="Medium Grid 3 Accent 4" w:semiHidden="0" w:uiPriority="69" w:unhideWhenUsed="0"/>
-    <w:lsdException w:name="Dark List Accent 4" w:semiHidden="0" w:uiPriority="70" w:unhideWhenUsed="0"/>
-    <w:lsdException w:name="Colorful Shading Accent 4" w:semiHidden="0" w:uiPriority="71" w:unhideWhenUsed="0"/>
-    <w:lsdException w:name="Colorful List Accent 4" w:semiHidden="0" w:uiPriority="72" w:unhideWhenUsed="0"/>
-    <w:lsdException w:name="Colorful Grid Accent 4" w:semiHidden="0" w:uiPriority="73" w:unhideWhenUsed="0"/>
-    <w:lsdException w:name="Light Shading Accent 5" w:semiHidden="0" w:uiPriority="60" w:unhideWhenUsed="0"/>
-    <w:lsdException w:name="Light List Accent 5" w:semiHidden="0" w:uiPriority="61" w:unhideWhenUsed="0"/>
-    <w:lsdException w:name="Light Grid Accent 5" w:semiHidden="0" w:uiPriority="62" w:unhideWhenUsed="0"/>
-    <w:lsdException w:name="Medium Shading 1 Accent 5" w:semiHidden="0" w:uiPriority="63" w:unhideWhenUsed="0"/>
-    <w:lsdException w:name="Medium Shading 2 Accent 5" w:semiHidden="0" w:uiPriority="64" w:unhideWhenUsed="0"/>
-    <w:lsdException w:name="Medium List 1 Accent 5" w:semiHidden="0" w:uiPriority="65" w:unhideWhenUsed="0"/>
-    <w:lsdException w:name="Medium List 2 Accent 5" w:semiHidden="0" w:uiPriority="66" w:unhideWhenUsed="0"/>
-    <w:lsdException w:name="Medium Grid 1 Accent 5" w:semiHidden="0" w:uiPriority="67" w:unhideWhenUsed="0"/>
-    <w:lsdException w:name="Medium Grid 2 Accent 5" w:semiHidden="0" w:uiPriority="68" w:unhideWhenUsed="0"/>
-    <w:lsdException w:name="Medium Grid 3 Accent 5" w:semiHidden="0" w:uiPriority="69" w:unhideWhenUsed="0"/>
-    <w:lsdException w:name="Dark List Accent 5" w:semiHidden="0" w:uiPriority="70" w:unhideWhenUsed="0"/>
-    <w:lsdException w:name="Colorful Shading Accent 5" w:semiHidden="0" w:uiPriority="71" w:unhideWhenUsed="0"/>
-    <w:lsdException w:name="Colorful List Accent 5" w:semiHidden="0" w:uiPriority="72" w:unhideWhenUsed="0"/>
-    <w:lsdException w:name="Colorful Grid Accent 5" w:semiHidden="0" w:uiPriority="73" w:unhideWhenUsed="0"/>
-    <w:lsdException w:name="Light Shading Accent 6" w:semiHidden="0" w:uiPriority="60" w:unhideWhenUsed="0"/>
-    <w:lsdException w:name="Light List Accent 6" w:semiHidden="0" w:uiPriority="61" w:unhideWhenUsed="0"/>
-    <w:lsdException w:name="Light Grid Accent 6" w:semiHidden="0" w:uiPriority="62" w:unhideWhenUsed="0"/>
-    <w:lsdException w:name="Medium Shading 1 Accent 6" w:semiHidden="0" w:uiPriority="63" w:unhideWhenUsed="0"/>
-    <w:lsdException w:name="Medium Shading 2 Accent 6" w:semiHidden="0" w:uiPriority="64" w:unhideWhenUsed="0"/>
-    <w:lsdException w:name="Medium List 1 Accent 6" w:semiHidden="0" w:uiPriority="65" w:unhideWhenUsed="0"/>
-    <w:lsdException w:name="Medium List 2 Accent 6" w:semiHidden="0" w:uiPriority="66" w:unhideWhenUsed="0"/>
-    <w:lsdException w:name="Medium Grid 1 Accent 6" w:semiHidden="0" w:uiPriority="67" w:unhideWhenUsed="0"/>
-    <w:lsdException w:name="Medium Grid 2 Accent 6" w:semiHidden="0" w:uiPriority="68" w:unhideWhenUsed="0"/>
-    <w:lsdException w:name="Medium Grid 3 Accent 6" w:semiHidden="0" w:uiPriority="69" w:unhideWhenUsed="0"/>
-    <w:lsdException w:name="Dark List Accent 6" w:semiHidden="0" w:uiPriority="70" w:unhideWhenUsed="0"/>
-    <w:lsdException w:name="Colorful Shading Accent 6" w:semiHidden="0" w:uiPriority="71" w:unhideWhenUsed="0"/>
-    <w:lsdException w:name="Colorful List Accent 6" w:semiHidden="0" w:uiPriority="72" w:unhideWhenUsed="0"/>
-    <w:lsdException w:name="Colorful Grid Accent 6" w:semiHidden="0" w:uiPriority="73" w:unhideWhenUsed="0"/>
-    <w:lsdException w:name="Subtle Emphasis" w:semiHidden="0" w:uiPriority="19" w:unhideWhenUsed="0" w:qFormat="1"/>
-    <w:lsdException w:name="Intense Emphasis" w:semiHidden="0" w:uiPriority="21" w:unhideWhenUsed="0" w:qFormat="1"/>
-    <w:lsdException w:name="Subtle Reference" w:semiHidden="0" w:uiPriority="31" w:unhideWhenUsed="0" w:qFormat="1"/>
-    <w:lsdException w:name="Intense Reference" w:semiHidden="0" w:uiPriority="32" w:unhideWhenUsed="0" w:qFormat="1"/>
-    <w:lsdException w:name="Book Title" w:semiHidden="0" w:uiPriority="33" w:unhideWhenUsed="0" w:qFormat="1"/>
-    <w:lsdException w:name="Bibliography" w:uiPriority="37"/>
-    <w:lsdException w:name="TOC Heading" w:uiPriority="39" w:qFormat="1"/>
+  <w:latentStyles w:defLockedState="0" w:defUIPriority="99" w:defSemiHidden="0" w:defUnhideWhenUsed="0" w:defQFormat="0" w:count="371">
+    <w:lsdException w:name="Normal" w:uiPriority="0" w:qFormat="1"/>
+    <w:lsdException w:name="heading 1" w:uiPriority="9" w:qFormat="1"/>
+    <w:lsdException w:name="heading 2" w:semiHidden="1" w:uiPriority="9" w:unhideWhenUsed="1" w:qFormat="1"/>
+    <w:lsdException w:name="heading 3" w:semiHidden="1" w:uiPriority="9" w:unhideWhenUsed="1" w:qFormat="1"/>
+    <w:lsdException w:name="heading 4" w:semiHidden="1" w:uiPriority="9" w:unhideWhenUsed="1" w:qFormat="1"/>
+    <w:lsdException w:name="heading 5" w:semiHidden="1" w:uiPriority="9" w:unhideWhenUsed="1" w:qFormat="1"/>
+    <w:lsdException w:name="heading 6" w:semiHidden="1" w:uiPriority="9" w:unhideWhenUsed="1" w:qFormat="1"/>
+    <w:lsdException w:name="heading 7" w:semiHidden="1" w:uiPriority="9" w:unhideWhenUsed="1" w:qFormat="1"/>
+    <w:lsdException w:name="heading 8" w:semiHidden="1" w:uiPriority="9" w:unhideWhenUsed="1" w:qFormat="1"/>
+    <w:lsdException w:name="heading 9" w:semiHidden="1" w:uiPriority="9" w:unhideWhenUsed="1" w:qFormat="1"/>
+    <w:lsdException w:name="index 1" w:semiHidden="1" w:unhideWhenUsed="1"/>
+    <w:lsdException w:name="index 2" w:semiHidden="1" w:unhideWhenUsed="1"/>
+    <w:lsdException w:name="index 3" w:semiHidden="1" w:unhideWhenUsed="1"/>
+    <w:lsdException w:name="index 4" w:semiHidden="1" w:unhideWhenUsed="1"/>
+    <w:lsdException w:name="index 5" w:semiHidden="1" w:unhideWhenUsed="1"/>
+    <w:lsdException w:name="index 6" w:semiHidden="1" w:unhideWhenUsed="1"/>
+    <w:lsdException w:name="index 7" w:semiHidden="1" w:unhideWhenUsed="1"/>
+    <w:lsdException w:name="index 8" w:semiHidden="1" w:unhideWhenUsed="1"/>
+    <w:lsdException w:name="index 9" w:semiHidden="1" w:unhideWhenUsed="1"/>
+    <w:lsdException w:name="toc 1" w:semiHidden="1" w:uiPriority="39" w:unhideWhenUsed="1"/>
+    <w:lsdException w:name="toc 2" w:semiHidden="1" w:uiPriority="39" w:unhideWhenUsed="1"/>
+    <w:lsdException w:name="toc 3" w:semiHidden="1" w:uiPriority="39" w:unhideWhenUsed="1"/>
+    <w:lsdException w:name="toc 4" w:semiHidden="1" w:uiPriority="39" w:unhideWhenUsed="1"/>
+    <w:lsdException w:name="toc 5" w:semiHidden="1" w:uiPriority="39" w:unhideWhenUsed="1"/>
+    <w:lsdException w:name="toc 6" w:semiHidden="1" w:uiPriority="39" w:unhideWhenUsed="1"/>
+    <w:lsdException w:name="toc 7" w:semiHidden="1" w:uiPriority="39" w:unhideWhenUsed="1"/>
+    <w:lsdException w:name="toc 8" w:semiHidden="1" w:uiPriority="39" w:unhideWhenUsed="1"/>
+    <w:lsdException w:name="toc 9" w:semiHidden="1" w:uiPriority="39" w:unhideWhenUsed="1"/>
+    <w:lsdException w:name="Normal Indent" w:semiHidden="1" w:unhideWhenUsed="1"/>
+    <w:lsdException w:name="footnote text" w:semiHidden="1" w:unhideWhenUsed="1"/>
+    <w:lsdException w:name="annotation text" w:semiHidden="1" w:unhideWhenUsed="1"/>
+    <w:lsdException w:name="header" w:semiHidden="1" w:unhideWhenUsed="1"/>
+    <w:lsdException w:name="footer" w:semiHidden="1" w:unhideWhenUsed="1"/>
+    <w:lsdException w:name="index heading" w:semiHidden="1" w:unhideWhenUsed="1"/>
+    <w:lsdException w:name="caption" w:semiHidden="1" w:uiPriority="35" w:unhideWhenUsed="1" w:qFormat="1"/>
+    <w:lsdException w:name="table of figures" w:semiHidden="1" w:unhideWhenUsed="1"/>
+    <w:lsdException w:name="envelope address" w:semiHidden="1" w:unhideWhenUsed="1"/>
+    <w:lsdException w:name="envelope return" w:semiHidden="1" w:unhideWhenUsed="1"/>
+    <w:lsdException w:name="footnote reference" w:semiHidden="1" w:unhideWhenUsed="1"/>
+    <w:lsdException w:name="annotation reference" w:semiHidden="1" w:unhideWhenUsed="1"/>
+    <w:lsdException w:name="line number" w:semiHidden="1" w:unhideWhenUsed="1"/>
+    <w:lsdException w:name="page number" w:semiHidden="1" w:unhideWhenUsed="1"/>
+    <w:lsdException w:name="endnote reference" w:semiHidden="1" w:unhideWhenUsed="1"/>
+    <w:lsdException w:name="endnote text" w:semiHidden="1" w:unhideWhenUsed="1"/>
+    <w:lsdException w:name="table of authorities" w:semiHidden="1" w:unhideWhenUsed="1"/>
+    <w:lsdException w:name="macro" w:semiHidden="1" w:unhideWhenUsed="1"/>
+    <w:lsdException w:name="toa heading" w:semiHidden="1" w:unhideWhenUsed="1"/>
+    <w:lsdException w:name="List" w:semiHidden="1" w:unhideWhenUsed="1"/>
+    <w:lsdException w:name="List Bullet" w:semiHidden="1" w:unhideWhenUsed="1"/>
+    <w:lsdException w:name="List Number" w:semiHidden="1" w:unhideWhenUsed="1"/>
+    <w:lsdException w:name="List 2" w:semiHidden="1" w:unhideWhenUsed="1"/>
+    <w:lsdException w:name="List 3" w:semiHidden="1" w:unhideWhenUsed="1"/>
+    <w:lsdException w:name="List 4" w:semiHidden="1" w:unhideWhenUsed="1"/>
+    <w:lsdException w:name="List 5" w:semiHidden="1" w:unhideWhenUsed="1"/>
+    <w:lsdException w:name="List Bullet 2" w:semiHidden="1" w:unhideWhenUsed="1"/>
+    <w:lsdException w:name="List Bullet 3" w:semiHidden="1" w:unhideWhenUsed="1"/>
+    <w:lsdException w:name="List Bullet 4" w:semiHidden="1" w:unhideWhenUsed="1"/>
+    <w:lsdException w:name="List Bullet 5" w:semiHidden="1" w:unhideWhenUsed="1"/>
+    <w:lsdException w:name="List Number 2" w:semiHidden="1" w:unhideWhenUsed="1"/>
+    <w:lsdException w:name="List Number 3" w:semiHidden="1" w:unhideWhenUsed="1"/>
+    <w:lsdException w:name="List Number 4" w:semiHidden="1" w:unhideWhenUsed="1"/>
+    <w:lsdException w:name="List Number 5" w:semiHidden="1" w:unhideWhenUsed="1"/>
+    <w:lsdException w:name="Title" w:uiPriority="10" w:qFormat="1"/>
+    <w:lsdException w:name="Closing" w:semiHidden="1" w:unhideWhenUsed="1"/>
+    <w:lsdException w:name="Signature" w:semiHidden="1" w:unhideWhenUsed="1"/>
+    <w:lsdException w:name="Default Paragraph Font" w:semiHidden="1" w:uiPriority="1" w:unhideWhenUsed="1"/>
+    <w:lsdException w:name="Body Text" w:semiHidden="1" w:unhideWhenUsed="1"/>
+    <w:lsdException w:name="Body Text Indent" w:semiHidden="1" w:unhideWhenUsed="1"/>
+    <w:lsdException w:name="List Continue" w:semiHidden="1" w:unhideWhenUsed="1"/>
+    <w:lsdException w:name="List Continue 2" w:semiHidden="1" w:unhideWhenUsed="1"/>
+    <w:lsdException w:name="List Continue 3" w:semiHidden="1" w:unhideWhenUsed="1"/>
+    <w:lsdException w:name="List Continue 4" w:semiHidden="1" w:unhideWhenUsed="1"/>
+    <w:lsdException w:name="List Continue 5" w:semiHidden="1" w:unhideWhenUsed="1"/>
+    <w:lsdException w:name="Message Header" w:semiHidden="1" w:unhideWhenUsed="1"/>
+    <w:lsdException w:name="Subtitle" w:uiPriority="11" w:qFormat="1"/>
+    <w:lsdException w:name="Salutation" w:semiHidden="1" w:unhideWhenUsed="1"/>
+    <w:lsdException w:name="Date" w:semiHidden="1" w:unhideWhenUsed="1"/>
+    <w:lsdException w:name="Body Text First Indent" w:semiHidden="1" w:unhideWhenUsed="1"/>
+    <w:lsdException w:name="Body Text First Indent 2" w:semiHidden="1" w:unhideWhenUsed="1"/>
+    <w:lsdException w:name="Note Heading" w:semiHidden="1" w:unhideWhenUsed="1"/>
+    <w:lsdException w:name="Body Text 2" w:semiHidden="1" w:unhideWhenUsed="1"/>
+    <w:lsdException w:name="Body Text 3" w:semiHidden="1" w:unhideWhenUsed="1"/>
+    <w:lsdException w:name="Body Text Indent 2" w:semiHidden="1" w:unhideWhenUsed="1"/>
+    <w:lsdException w:name="Body Text Indent 3" w:semiHidden="1" w:unhideWhenUsed="1"/>
+    <w:lsdException w:name="Block Text" w:semiHidden="1" w:unhideWhenUsed="1"/>
+    <w:lsdException w:name="Hyperlink" w:semiHidden="1" w:unhideWhenUsed="1"/>
+    <w:lsdException w:name="FollowedHyperlink" w:semiHidden="1" w:unhideWhenUsed="1"/>
+    <w:lsdException w:name="Strong" w:uiPriority="22" w:qFormat="1"/>
+    <w:lsdException w:name="Emphasis" w:uiPriority="20" w:qFormat="1"/>
+    <w:lsdException w:name="Document Map" w:semiHidden="1" w:unhideWhenUsed="1"/>
+    <w:lsdException w:name="Plain Text" w:semiHidden="1" w:unhideWhenUsed="1"/>
+    <w:lsdException w:name="E-mail Signature" w:semiHidden="1" w:unhideWhenUsed="1"/>
+    <w:lsdException w:name="HTML Top of Form" w:semiHidden="1" w:unhideWhenUsed="1"/>
+    <w:lsdException w:name="HTML Bottom of Form" w:semiHidden="1" w:unhideWhenUsed="1"/>
+    <w:lsdException w:name="Normal (Web)" w:semiHidden="1" w:unhideWhenUsed="1"/>
+    <w:lsdException w:name="HTML Acronym" w:semiHidden="1" w:unhideWhenUsed="1"/>
+    <w:lsdException w:name="HTML Address" w:semiHidden="1" w:unhideWhenUsed="1"/>
+    <w:lsdException w:name="HTML Cite" w:semiHidden="1" w:unhideWhenUsed="1"/>
+    <w:lsdException w:name="HTML Code" w:semiHidden="1" w:unhideWhenUsed="1"/>
+    <w:lsdException w:name="HTML Definition" w:semiHidden="1" w:unhideWhenUsed="1"/>
+    <w:lsdException w:name="HTML Keyboard" w:semiHidden="1" w:unhideWhenUsed="1"/>
+    <w:lsdException w:name="HTML Preformatted" w:semiHidden="1" w:unhideWhenUsed="1"/>
+    <w:lsdException w:name="HTML Sample" w:semiHidden="1" w:unhideWhenUsed="1"/>
+    <w:lsdException w:name="HTML Typewriter" w:semiHidden="1" w:unhideWhenUsed="1"/>
+    <w:lsdException w:name="HTML Variable" w:semiHidden="1" w:unhideWhenUsed="1"/>
+    <w:lsdException w:name="Normal Table" w:semiHidden="1" w:unhideWhenUsed="1"/>
+    <w:lsdException w:name="annotation subject" w:semiHidden="1" w:unhideWhenUsed="1"/>
+    <w:lsdException w:name="No List" w:semiHidden="1" w:unhideWhenUsed="1"/>
+    <w:lsdException w:name="Outline List 1" w:semiHidden="1" w:unhideWhenUsed="1"/>
+    <w:lsdException w:name="Outline List 2" w:semiHidden="1" w:unhideWhenUsed="1"/>
+    <w:lsdException w:name="Outline List 3" w:semiHidden="1" w:unhideWhenUsed="1"/>
+    <w:lsdException w:name="Table Simple 1" w:semiHidden="1" w:unhideWhenUsed="1"/>
+    <w:lsdException w:name="Table Simple 2" w:semiHidden="1" w:unhideWhenUsed="1"/>
+    <w:lsdException w:name="Table Simple 3" w:semiHidden="1" w:unhideWhenUsed="1"/>
+    <w:lsdException w:name="Table Classic 1" w:semiHidden="1" w:unhideWhenUsed="1"/>
+    <w:lsdException w:name="Table Classic 2" w:semiHidden="1" w:unhideWhenUsed="1"/>
+    <w:lsdException w:name="Table Classic 3" w:semiHidden="1" w:unhideWhenUsed="1"/>
+    <w:lsdException w:name="Table Classic 4" w:semiHidden="1" w:unhideWhenUsed="1"/>
+    <w:lsdException w:name="Table Colorful 1" w:semiHidden="1" w:unhideWhenUsed="1"/>
+    <w:lsdException w:name="Table Colorful 2" w:semiHidden="1" w:unhideWhenUsed="1"/>
+    <w:lsdException w:name="Table Colorful 3" w:semiHidden="1" w:unhideWhenUsed="1"/>
+    <w:lsdException w:name="Table Columns 1" w:semiHidden="1" w:unhideWhenUsed="1"/>
+    <w:lsdException w:name="Table Columns 2" w:semiHidden="1" w:unhideWhenUsed="1"/>
+    <w:lsdException w:name="Table Columns 3" w:semiHidden="1" w:unhideWhenUsed="1"/>
+    <w:lsdException w:name="Table Columns 4" w:semiHidden="1" w:unhideWhenUsed="1"/>
+    <w:lsdException w:name="Table Columns 5" w:semiHidden="1" w:unhideWhenUsed="1"/>
+    <w:lsdException w:name="Table Grid 1" w:semiHidden="1" w:unhideWhenUsed="1"/>
+    <w:lsdException w:name="Table Grid 2" w:semiHidden="1" w:unhideWhenUsed="1"/>
+    <w:lsdException w:name="Table Grid 3" w:semiHidden="1" w:unhideWhenUsed="1"/>
+    <w:lsdException w:name="Table Grid 4" w:semiHidden="1" w:unhideWhenUsed="1"/>
+    <w:lsdException w:name="Table Grid 5" w:semiHidden="1" w:unhideWhenUsed="1"/>
+    <w:lsdException w:name="Table Grid 6" w:semiHidden="1" w:unhideWhenUsed="1"/>
+    <w:lsdException w:name="Table Grid 7" w:semiHidden="1" w:unhideWhenUsed="1"/>
+    <w:lsdException w:name="Table Grid 8" w:semiHidden="1" w:unhideWhenUsed="1"/>
+    <w:lsdException w:name="Table List 1" w:semiHidden="1" w:unhideWhenUsed="1"/>
+    <w:lsdException w:name="Table List 2" w:semiHidden="1" w:unhideWhenUsed="1"/>
+    <w:lsdException w:name="Table List 3" w:semiHidden="1" w:unhideWhenUsed="1"/>
+    <w:lsdException w:name="Table List 4" w:semiHidden="1" w:unhideWhenUsed="1"/>
+    <w:lsdException w:name="Table List 5" w:semiHidden="1" w:unhideWhenUsed="1"/>
+    <w:lsdException w:name="Table List 6" w:semiHidden="1" w:unhideWhenUsed="1"/>
+    <w:lsdException w:name="Table List 7" w:semiHidden="1" w:unhideWhenUsed="1"/>
+    <w:lsdException w:name="Table List 8" w:semiHidden="1" w:unhideWhenUsed="1"/>
+    <w:lsdException w:name="Table 3D effects 1" w:semiHidden="1" w:unhideWhenUsed="1"/>
+    <w:lsdException w:name="Table 3D effects 2" w:semiHidden="1" w:unhideWhenUsed="1"/>
+    <w:lsdException w:name="Table 3D effects 3" w:semiHidden="1" w:unhideWhenUsed="1"/>
+    <w:lsdException w:name="Table Contemporary" w:semiHidden="1" w:unhideWhenUsed="1"/>
+    <w:lsdException w:name="Table Elegant" w:semiHidden="1" w:unhideWhenUsed="1"/>
+    <w:lsdException w:name="Table Professional" w:semiHidden="1" w:unhideWhenUsed="1"/>
+    <w:lsdException w:name="Table Subtle 1" w:semiHidden="1" w:unhideWhenUsed="1"/>
+    <w:lsdException w:name="Table Subtle 2" w:semiHidden="1" w:unhideWhenUsed="1"/>
+    <w:lsdException w:name="Table Web 1" w:semiHidden="1" w:unhideWhenUsed="1"/>
+    <w:lsdException w:name="Table Web 2" w:semiHidden="1" w:unhideWhenUsed="1"/>
+    <w:lsdException w:name="Table Web 3" w:semiHidden="1" w:unhideWhenUsed="1"/>
+    <w:lsdException w:name="Balloon Text" w:semiHidden="1" w:unhideWhenUsed="1"/>
+    <w:lsdException w:name="Table Grid" w:uiPriority="39"/>
+    <w:lsdException w:name="Table Theme" w:semiHidden="1" w:unhideWhenUsed="1"/>
+    <w:lsdException w:name="Placeholder Text" w:semiHidden="1"/>
+    <w:lsdException w:name="No Spacing" w:uiPriority="1" w:qFormat="1"/>
+    <w:lsdException w:name="Light Shading" w:uiPriority="60"/>
+    <w:lsdException w:name="Light List" w:uiPriority="61"/>
+    <w:lsdException w:name="Light Grid" w:uiPriority="62"/>
+    <w:lsdException w:name="Medium Shading 1" w:uiPriority="63"/>
+    <w:lsdException w:name="Medium Shading 2" w:uiPriority="64"/>
+    <w:lsdException w:name="Medium List 1" w:uiPriority="65"/>
+    <w:lsdException w:name="Medium List 2" w:uiPriority="66"/>
+    <w:lsdException w:name="Medium Grid 1" w:uiPriority="67"/>
+    <w:lsdException w:name="Medium Grid 2" w:uiPriority="68"/>
+    <w:lsdException w:name="Medium Grid 3" w:uiPriority="69"/>
+    <w:lsdException w:name="Dark List" w:uiPriority="70"/>
+    <w:lsdException w:name="Colorful Shading" w:uiPriority="71"/>
+    <w:lsdException w:name="Colorful List" w:uiPriority="72"/>
+    <w:lsdException w:name="Colorful Grid" w:uiPriority="73"/>
+    <w:lsdException w:name="Light Shading Accent 1" w:uiPriority="60"/>
+    <w:lsdException w:name="Light List Accent 1" w:uiPriority="61"/>
+    <w:lsdException w:name="Light Grid Accent 1" w:uiPriority="62"/>
+    <w:lsdException w:name="Medium Shading 1 Accent 1" w:uiPriority="63"/>
+    <w:lsdException w:name="Medium Shading 2 Accent 1" w:uiPriority="64"/>
+    <w:lsdException w:name="Medium List 1 Accent 1" w:uiPriority="65"/>
+    <w:lsdException w:name="Revision" w:semiHidden="1"/>
+    <w:lsdException w:name="List Paragraph" w:uiPriority="34" w:qFormat="1"/>
+    <w:lsdException w:name="Quote" w:uiPriority="29" w:qFormat="1"/>
+    <w:lsdException w:name="Intense Quote" w:uiPriority="30" w:qFormat="1"/>
+    <w:lsdException w:name="Medium List 2 Accent 1" w:uiPriority="66"/>
+    <w:lsdException w:name="Medium Grid 1 Accent 1" w:uiPriority="67"/>
+    <w:lsdException w:name="Medium Grid 2 Accent 1" w:uiPriority="68"/>
+    <w:lsdException w:name="Medium Grid 3 Accent 1" w:uiPriority="69"/>
+    <w:lsdException w:name="Dark List Accent 1" w:uiPriority="70"/>
+    <w:lsdException w:name="Colorful Shading Accent 1" w:uiPriority="71"/>
+    <w:lsdException w:name="Colorful List Accent 1" w:uiPriority="72"/>
+    <w:lsdException w:name="Colorful Grid Accent 1" w:uiPriority="73"/>
+    <w:lsdException w:name="Light Shading Accent 2" w:uiPriority="60"/>
+    <w:lsdException w:name="Light List Accent 2" w:uiPriority="61"/>
+    <w:lsdException w:name="Light Grid Accent 2" w:uiPriority="62"/>
+    <w:lsdException w:name="Medium Shading 1 Accent 2" w:uiPriority="63"/>
+    <w:lsdException w:name="Medium Shading 2 Accent 2" w:uiPriority="64"/>
+    <w:lsdException w:name="Medium List 1 Accent 2" w:uiPriority="65"/>
+    <w:lsdException w:name="Medium List 2 Accent 2" w:uiPriority="66"/>
+    <w:lsdException w:name="Medium Grid 1 Accent 2" w:uiPriority="67"/>
+    <w:lsdException w:name="Medium Grid 2 Accent 2" w:uiPriority="68"/>
+    <w:lsdException w:name="Medium Grid 3 Accent 2" w:uiPriority="69"/>
+    <w:lsdException w:name="Dark List Accent 2" w:uiPriority="70"/>
+    <w:lsdException w:name="Colorful Shading Accent 2" w:uiPriority="71"/>
+    <w:lsdException w:name="Colorful List Accent 2" w:uiPriority="72"/>
+    <w:lsdException w:name="Colorful Grid Accent 2" w:uiPriority="73"/>
+    <w:lsdException w:name="Light Shading Accent 3" w:uiPriority="60"/>
+    <w:lsdException w:name="Light List Accent 3" w:uiPriority="61"/>
+    <w:lsdException w:name="Light Grid Accent 3" w:uiPriority="62"/>
+    <w:lsdException w:name="Medium Shading 1 Accent 3" w:uiPriority="63"/>
+    <w:lsdException w:name="Medium Shading 2 Accent 3" w:uiPriority="64"/>
+    <w:lsdException w:name="Medium List 1 Accent 3" w:uiPriority="65"/>
+    <w:lsdException w:name="Medium List 2 Accent 3" w:uiPriority="66"/>
+    <w:lsdException w:name="Medium Grid 1 Accent 3" w:uiPriority="67"/>
+    <w:lsdException w:name="Medium Grid 2 Accent 3" w:uiPriority="68"/>
+    <w:lsdException w:name="Medium Grid 3 Accent 3" w:uiPriority="69"/>
+    <w:lsdException w:name="Dark List Accent 3" w:uiPriority="70"/>
+    <w:lsdException w:name="Colorful Shading Accent 3" w:uiPriority="71"/>
+    <w:lsdException w:name="Colorful List Accent 3" w:uiPriority="72"/>
+    <w:lsdException w:name="Colorful Grid Accent 3" w:uiPriority="73"/>
+    <w:lsdException w:name="Light Shading Accent 4" w:uiPriority="60"/>
+    <w:lsdException w:name="Light List Accent 4" w:uiPriority="61"/>
+    <w:lsdException w:name="Light Grid Accent 4" w:uiPriority="62"/>
+    <w:lsdException w:name="Medium Shading 1 Accent 4" w:uiPriority="63"/>
+    <w:lsdException w:name="Medium Shading 2 Accent 4" w:uiPriority="64"/>
+    <w:lsdException w:name="Medium List 1 Accent 4" w:uiPriority="65"/>
+    <w:lsdException w:name="Medium List 2 Accent 4" w:uiPriority="66"/>
+    <w:lsdException w:name="Medium Grid 1 Accent 4" w:uiPriority="67"/>
+    <w:lsdException w:name="Medium Grid 2 Accent 4" w:uiPriority="68"/>
+    <w:lsdException w:name="Medium Grid 3 Accent 4" w:uiPriority="69"/>
+    <w:lsdException w:name="Dark List Accent 4" w:uiPriority="70"/>
+    <w:lsdException w:name="Colorful Shading Accent 4" w:uiPriority="71"/>
+    <w:lsdException w:name="Colorful List Accent 4" w:uiPriority="72"/>
+    <w:lsdException w:name="Colorful Grid Accent 4" w:uiPriority="73"/>
+    <w:lsdException w:name="Light Shading Accent 5" w:uiPriority="60"/>
+    <w:lsdException w:name="Light List Accent 5" w:uiPriority="61"/>
+    <w:lsdException w:name="Light Grid Accent 5" w:uiPriority="62"/>
+    <w:lsdException w:name="Medium Shading 1 Accent 5" w:uiPriority="63"/>
+    <w:lsdException w:name="Medium Shading 2 Accent 5" w:uiPriority="64"/>
+    <w:lsdException w:name="Medium List 1 Accent 5" w:uiPriority="65"/>
+    <w:lsdException w:name="Medium List 2 Accent 5" w:uiPriority="66"/>
+    <w:lsdException w:name="Medium Grid 1 Accent 5" w:uiPriority="67"/>
+    <w:lsdException w:name="Medium Grid 2 Accent 5" w:uiPriority="68"/>
+    <w:lsdException w:name="Medium Grid 3 Accent 5" w:uiPriority="69"/>
+    <w:lsdException w:name="Dark List Accent 5" w:uiPriority="70"/>
+    <w:lsdException w:name="Colorful Shading Accent 5" w:uiPriority="71"/>
+    <w:lsdException w:name="Colorful List Accent 5" w:uiPriority="72"/>
+    <w:lsdException w:name="Colorful Grid Accent 5" w:uiPriority="73"/>
+    <w:lsdException w:name="Light Shading Accent 6" w:uiPriority="60"/>
+    <w:lsdException w:name="Light List Accent 6" w:uiPriority="61"/>
+    <w:lsdException w:name="Light Grid Accent 6" w:uiPriority="62"/>
+    <w:lsdException w:name="Medium Shading 1 Accent 6" w:uiPriority="63"/>
+    <w:lsdException w:name="Medium Shading 2 Accent 6" w:uiPriority="64"/>
+    <w:lsdException w:name="Medium List 1 Accent 6" w:uiPriority="65"/>
+    <w:lsdException w:name="Medium List 2 Accent 6" w:uiPriority="66"/>
+    <w:lsdException w:name="Medium Grid 1 Accent 6" w:uiPriority="67"/>
+    <w:lsdException w:name="Medium Grid 2 Accent 6" w:uiPriority="68"/>
+    <w:lsdException w:name="Medium Grid 3 Accent 6" w:uiPriority="69"/>
+    <w:lsdException w:name="Dark List Accent 6" w:uiPriority="70"/>
+    <w:lsdException w:name="Colorful Shading Accent 6" w:uiPriority="71"/>
+    <w:lsdException w:name="Colorful List Accent 6" w:uiPriority="72"/>
+    <w:lsdException w:name="Colorful Grid Accent 6" w:uiPriority="73"/>
+    <w:lsdException w:name="Subtle Emphasis" w:uiPriority="19" w:qFormat="1"/>
+    <w:lsdException w:name="Intense Emphasis" w:uiPriority="21" w:qFormat="1"/>
+    <w:lsdException w:name="Subtle Reference" w:uiPriority="31" w:qFormat="1"/>
+    <w:lsdException w:name="Intense Reference" w:uiPriority="32" w:qFormat="1"/>
+    <w:lsdException w:name="Book Title" w:uiPriority="33" w:qFormat="1"/>
+    <w:lsdException w:name="Bibliography" w:semiHidden="1" w:uiPriority="37" w:unhideWhenUsed="1"/>
+    <w:lsdException w:name="TOC Heading" w:semiHidden="1" w:uiPriority="39" w:unhideWhenUsed="1" w:qFormat="1"/>
+    <w:lsdException w:name="Plain Table 1" w:uiPriority="41"/>
+    <w:lsdException w:name="Plain Table 2" w:uiPriority="42"/>
+    <w:lsdException w:name="Plain Table 3" w:uiPriority="43"/>
+    <w:lsdException w:name="Plain Table 4" w:uiPriority="44"/>
+    <w:lsdException w:name="Plain Table 5" w:uiPriority="45"/>
+    <w:lsdException w:name="Grid Table Light" w:uiPriority="40"/>
+    <w:lsdException w:name="Grid Table 1 Light" w:uiPriority="46"/>
+    <w:lsdException w:name="Grid Table 2" w:uiPriority="47"/>
+    <w:lsdException w:name="Grid Table 3" w:uiPriority="48"/>
+    <w:lsdException w:name="Grid Table 4" w:uiPriority="49"/>
+    <w:lsdException w:name="Grid Table 5 Dark" w:uiPriority="50"/>
+    <w:lsdException w:name="Grid Table 6 Colorful" w:uiPriority="51"/>
+    <w:lsdException w:name="Grid Table 7 Colorful" w:uiPriority="52"/>
+    <w:lsdException w:name="Grid Table 1 Light Accent 1" w:uiPriority="46"/>
+    <w:lsdException w:name="Grid Table 2 Accent 1" w:uiPriority="47"/>
+    <w:lsdException w:name="Grid Table 3 Accent 1" w:uiPriority="48"/>
+    <w:lsdException w:name="Grid Table 4 Accent 1" w:uiPriority="49"/>
+    <w:lsdException w:name="Grid Table 5 Dark Accent 1" w:uiPriority="50"/>
+    <w:lsdException w:name="Grid Table 6 Colorful Accent 1" w:uiPriority="51"/>
+    <w:lsdException w:name="Grid Table 7 Colorful Accent 1" w:uiPriority="52"/>
+    <w:lsdException w:name="Grid Table 1 Light Accent 2" w:uiPriority="46"/>
+    <w:lsdException w:name="Grid Table 2 Accent 2" w:uiPriority="47"/>
+    <w:lsdException w:name="Grid Table 3 Accent 2" w:uiPriority="48"/>
+    <w:lsdException w:name="Grid Table 4 Accent 2" w:uiPriority="49"/>
+    <w:lsdException w:name="Grid Table 5 Dark Accent 2" w:uiPriority="50"/>
+    <w:lsdException w:name="Grid Table 6 Colorful Accent 2" w:uiPriority="51"/>
+    <w:lsdException w:name="Grid Table 7 Colorful Accent 2" w:uiPriority="52"/>
+    <w:lsdException w:name="Grid Table 1 Light Accent 3" w:uiPriority="46"/>
+    <w:lsdException w:name="Grid Table 2 Accent 3" w:uiPriority="47"/>
+    <w:lsdException w:name="Grid Table 3 Accent 3" w:uiPriority="48"/>
+    <w:lsdException w:name="Grid Table 4 Accent 3" w:uiPriority="49"/>
+    <w:lsdException w:name="Grid Table 5 Dark Accent 3" w:uiPriority="50"/>
+    <w:lsdException w:name="Grid Table 6 Colorful Accent 3" w:uiPriority="51"/>
+    <w:lsdException w:name="Grid Table 7 Colorful Accent 3" w:uiPriority="52"/>
+    <w:lsdException w:name="Grid Table 1 Light Accent 4" w:uiPriority="46"/>
+    <w:lsdException w:name="Grid Table 2 Accent 4" w:uiPriority="47"/>
+    <w:lsdException w:name="Grid Table 3 Accent 4" w:uiPriority="48"/>
+    <w:lsdException w:name="Grid Table 4 Accent 4" w:uiPriority="49"/>
+    <w:lsdException w:name="Grid Table 5 Dark Accent 4" w:uiPriority="50"/>
+    <w:lsdException w:name="Grid Table 6 Colorful Accent 4" w:uiPriority="51"/>
+    <w:lsdException w:name="Grid Table 7 Colorful Accent 4" w:uiPriority="52"/>
+    <w:lsdException w:name="Grid Table 1 Light Accent 5" w:uiPriority="46"/>
+    <w:lsdException w:name="Grid Table 2 Accent 5" w:uiPriority="47"/>
+    <w:lsdException w:name="Grid Table 3 Accent 5" w:uiPriority="48"/>
+    <w:lsdException w:name="Grid Table 4 Accent 5" w:uiPriority="49"/>
+    <w:lsdException w:name="Grid Table 5 Dark Accent 5" w:uiPriority="50"/>
+    <w:lsdException w:name="Grid Table 6 Colorful Accent 5" w:uiPriority="51"/>
+    <w:lsdException w:name="Grid Table 7 Colorful Accent 5" w:uiPriority="52"/>
+    <w:lsdException w:name="Grid Table 1 Light Accent 6" w:uiPriority="46"/>
+    <w:lsdException w:name="Grid Table 2 Accent 6" w:uiPriority="47"/>
+    <w:lsdException w:name="Grid Table 3 Accent 6" w:uiPriority="48"/>
+    <w:lsdException w:name="Grid Table 4 Accent 6" w:uiPriority="49"/>
+    <w:lsdException w:name="Grid Table 5 Dark Accent 6" w:uiPriority="50"/>
+    <w:lsdException w:name="Grid Table 6 Colorful Accent 6" w:uiPriority="51"/>
+    <w:lsdException w:name="Grid Table 7 Colorful Accent 6" w:uiPriority="52"/>
+    <w:lsdException w:name="List Table 1 Light" w:uiPriority="46"/>
+    <w:lsdException w:name="List Table 2" w:uiPriority="47"/>
+    <w:lsdException w:name="List Table 3" w:uiPriority="48"/>
+    <w:lsdException w:name="List Table 4" w:uiPriority="49"/>
+    <w:lsdException w:name="List Table 5 Dark" w:uiPriority="50"/>
+    <w:lsdException w:name="List Table 6 Colorful" w:uiPriority="51"/>
+    <w:lsdException w:name="List Table 7 Colorful" w:uiPriority="52"/>
+    <w:lsdException w:name="List Table 1 Light Accent 1" w:uiPriority="46"/>
+    <w:lsdException w:name="List Table 2 Accent 1" w:uiPriority="47"/>
+    <w:lsdException w:name="List Table 3 Accent 1" w:uiPriority="48"/>
+    <w:lsdException w:name="List Table 4 Accent 1" w:uiPriority="49"/>
+    <w:lsdException w:name="List Table 5 Dark Accent 1" w:uiPriority="50"/>
+    <w:lsdException w:name="List Table 6 Colorful Accent 1" w:uiPriority="51"/>
+    <w:lsdException w:name="List Table 7 Colorful Accent 1" w:uiPriority="52"/>
+    <w:lsdException w:name="List Table 1 Light Accent 2" w:uiPriority="46"/>
+    <w:lsdException w:name="List Table 2 Accent 2" w:uiPriority="47"/>
+    <w:lsdException w:name="List Table 3 Accent 2" w:uiPriority="48"/>
+    <w:lsdException w:name="List Table 4 Accent 2" w:uiPriority="49"/>
+    <w:lsdException w:name="List Table 5 Dark Accent 2" w:uiPriority="50"/>
+    <w:lsdException w:name="List Table 6 Colorful Accent 2" w:uiPriority="51"/>
+    <w:lsdException w:name="List Table 7 Colorful Accent 2" w:uiPriority="52"/>
+    <w:lsdException w:name="List Table 1 Light Accent 3" w:uiPriority="46"/>
+    <w:lsdException w:name="List Table 2 Accent 3" w:uiPriority="47"/>
+    <w:lsdException w:name="List Table 3 Accent 3" w:uiPriority="48"/>
+    <w:lsdException w:name="List Table 4 Accent 3" w:uiPriority="49"/>
+    <w:lsdException w:name="List Table 5 Dark Accent 3" w:uiPriority="50"/>
+    <w:lsdException w:name="List Table 6 Colorful Accent 3" w:uiPriority="51"/>
+    <w:lsdException w:name="List Table 7 Colorful Accent 3" w:uiPriority="52"/>
+    <w:lsdException w:name="List Table 1 Light Accent 4" w:uiPriority="46"/>
+    <w:lsdException w:name="List Table 2 Accent 4" w:uiPriority="47"/>
+    <w:lsdException w:name="List Table 3 Accent 4" w:uiPriority="48"/>
+    <w:lsdException w:name="List Table 4 Accent 4" w:uiPriority="49"/>
+    <w:lsdException w:name="List Table 5 Dark Accent 4" w:uiPriority="50"/>
+    <w:lsdException w:name="List Table 6 Colorful Accent 4" w:uiPriority="51"/>
+    <w:lsdException w:name="List Table 7 Colorful Accent 4" w:uiPriority="52"/>
+    <w:lsdException w:name="List Table 1 Light Accent 5" w:uiPriority="46"/>
+    <w:lsdException w:name="List Table 2 Accent 5" w:uiPriority="47"/>
+    <w:lsdException w:name="List Table 3 Accent 5" w:uiPriority="48"/>
+    <w:lsdException w:name="List Table 4 Accent 5" w:uiPriority="49"/>
+    <w:lsdException w:name="List Table 5 Dark Accent 5" w:uiPriority="50"/>
+    <w:lsdException w:name="List Table 6 Colorful Accent 5" w:uiPriority="51"/>
+    <w:lsdException w:name="List Table 7 Colorful Accent 5" w:uiPriority="52"/>
+    <w:lsdException w:name="List Table 1 Light Accent 6" w:uiPriority="46"/>
+    <w:lsdException w:name="List Table 2 Accent 6" w:uiPriority="47"/>
+    <w:lsdException w:name="List Table 3 Accent 6" w:uiPriority="48"/>
+    <w:lsdException w:name="List Table 4 Accent 6" w:uiPriority="49"/>
+    <w:lsdException w:name="List Table 5 Dark Accent 6" w:uiPriority="50"/>
+    <w:lsdException w:name="List Table 6 Colorful Accent 6" w:uiPriority="51"/>
+    <w:lsdException w:name="List Table 7 Colorful Accent 6" w:uiPriority="52"/>
   </w:latentStyles>
   <w:style w:type="paragraph" w:default="1" w:styleId="a">
     <w:name w:val="Normal"/>
@@ -1317,7 +1447,6 @@
     <w:uiPriority w:val="99"/>
     <w:semiHidden/>
     <w:unhideWhenUsed/>
-    <w:qFormat/>
     <w:tblPr>
       <w:tblInd w:w="0" w:type="dxa"/>
       <w:tblCellMar>
@@ -1346,7 +1475,6 @@
       <w:lang w:val="en-US"/>
     </w:rPr>
     <w:tblPr>
-      <w:tblInd w:w="0" w:type="dxa"/>
       <w:tblBorders>
         <w:top w:val="single" w:sz="4" w:space="0" w:color="auto"/>
         <w:left w:val="single" w:sz="4" w:space="0" w:color="auto"/>
@@ -1355,12 +1483,6 @@
         <w:insideH w:val="single" w:sz="4" w:space="0" w:color="auto"/>
         <w:insideV w:val="single" w:sz="4" w:space="0" w:color="auto"/>
       </w:tblBorders>
-      <w:tblCellMar>
-        <w:top w:w="0" w:type="dxa"/>
-        <w:left w:w="108" w:type="dxa"/>
-        <w:bottom w:w="0" w:type="dxa"/>
-        <w:right w:w="108" w:type="dxa"/>
-      </w:tblCellMar>
     </w:tblPr>
   </w:style>
 </w:styles>

</xml_diff>

<commit_message>
#365 enhance debtor's report: change: change template of debtor's report
</commit_message>
<xml_diff>
--- a/core/src/main/resources/docs/templates/StudentPerformanceAnalysis.docx
+++ b/core/src/main/resources/docs/templates/StudentPerformanceAnalysis.docx
@@ -1,6 +1,6 @@
 
 <file path=word/document.xml><?xml version="1.0" encoding="utf-8"?>
-<w:document xmlns:wpc="http://schemas.microsoft.com/office/word/2010/wordprocessingCanvas" xmlns:cx="http://schemas.microsoft.com/office/drawing/2014/chartex" xmlns:mc="http://schemas.openxmlformats.org/markup-compatibility/2006" xmlns:o="urn:schemas-microsoft-com:office:office" xmlns:r="http://schemas.openxmlformats.org/officeDocument/2006/relationships" xmlns:m="http://schemas.openxmlformats.org/officeDocument/2006/math" xmlns:v="urn:schemas-microsoft-com:vml" xmlns:wp14="http://schemas.microsoft.com/office/word/2010/wordprocessingDrawing" xmlns:wp="http://schemas.openxmlformats.org/drawingml/2006/wordprocessingDrawing" xmlns:w10="urn:schemas-microsoft-com:office:word" xmlns:w="http://schemas.openxmlformats.org/wordprocessingml/2006/main" xmlns:w14="http://schemas.microsoft.com/office/word/2010/wordml" xmlns:w15="http://schemas.microsoft.com/office/word/2012/wordml" xmlns:w16se="http://schemas.microsoft.com/office/word/2015/wordml/symex" xmlns:wpg="http://schemas.microsoft.com/office/word/2010/wordprocessingGroup" xmlns:wpi="http://schemas.microsoft.com/office/word/2010/wordprocessingInk" xmlns:wne="http://schemas.microsoft.com/office/word/2006/wordml" xmlns:wps="http://schemas.microsoft.com/office/word/2010/wordprocessingShape" mc:Ignorable="w14 w15 w16se wp14">
+<w:document xmlns:wpc="http://schemas.microsoft.com/office/word/2010/wordprocessingCanvas" xmlns:cx="http://schemas.microsoft.com/office/drawing/2014/chartex" xmlns:cx1="http://schemas.microsoft.com/office/drawing/2015/9/8/chartex" xmlns:mc="http://schemas.openxmlformats.org/markup-compatibility/2006" xmlns:o="urn:schemas-microsoft-com:office:office" xmlns:r="http://schemas.openxmlformats.org/officeDocument/2006/relationships" xmlns:m="http://schemas.openxmlformats.org/officeDocument/2006/math" xmlns:v="urn:schemas-microsoft-com:vml" xmlns:wp14="http://schemas.microsoft.com/office/word/2010/wordprocessingDrawing" xmlns:wp="http://schemas.openxmlformats.org/drawingml/2006/wordprocessingDrawing" xmlns:w10="urn:schemas-microsoft-com:office:word" xmlns:w="http://schemas.openxmlformats.org/wordprocessingml/2006/main" xmlns:w14="http://schemas.microsoft.com/office/word/2010/wordml" xmlns:w15="http://schemas.microsoft.com/office/word/2012/wordml" xmlns:w16se="http://schemas.microsoft.com/office/word/2015/wordml/symex" xmlns:wpg="http://schemas.microsoft.com/office/word/2010/wordprocessingGroup" xmlns:wpi="http://schemas.microsoft.com/office/word/2010/wordprocessingInk" xmlns:wne="http://schemas.microsoft.com/office/word/2006/wordml" xmlns:wps="http://schemas.microsoft.com/office/word/2010/wordprocessingShape" mc:Ignorable="w14 w15 w16se wp14">
   <w:body>
     <w:tbl>
       <w:tblPr>
@@ -44,8 +44,20 @@
                 <w:szCs w:val="24"/>
                 <w:lang w:val="uk-UA"/>
               </w:rPr>
-              <w:t>#speciality</w:t>
-            </w:r>
+              <w:t>#</w:t>
+            </w:r>
+            <w:proofErr w:type="spellStart"/>
+            <w:r>
+              <w:rPr>
+                <w:rFonts w:ascii="Times New Roman" w:eastAsia="Times New Roman" w:hAnsi="Times New Roman" w:cs="Times New Roman"/>
+                <w:color w:val="212529"/>
+                <w:sz w:val="24"/>
+                <w:szCs w:val="24"/>
+                <w:lang w:val="uk-UA"/>
+              </w:rPr>
+              <w:t>speciality</w:t>
+            </w:r>
+            <w:proofErr w:type="spellEnd"/>
           </w:p>
           <w:p>
             <w:pPr>
@@ -106,8 +118,20 @@
                 <w:szCs w:val="24"/>
                 <w:lang w:val="uk-UA"/>
               </w:rPr>
-              <w:t>екзаменаційної сесії 2018 - 2019 н.р</w:t>
-            </w:r>
+              <w:t xml:space="preserve">екзаменаційної сесії 2018 - 2019 </w:t>
+            </w:r>
+            <w:proofErr w:type="spellStart"/>
+            <w:r>
+              <w:rPr>
+                <w:rFonts w:ascii="Times New Roman" w:eastAsia="Times New Roman" w:hAnsi="Times New Roman" w:cs="Times New Roman"/>
+                <w:color w:val="212529"/>
+                <w:sz w:val="24"/>
+                <w:szCs w:val="24"/>
+                <w:lang w:val="uk-UA"/>
+              </w:rPr>
+              <w:t>н.р</w:t>
+            </w:r>
+            <w:proofErr w:type="spellEnd"/>
             <w:r>
               <w:rPr>
                 <w:rFonts w:ascii="Times New Roman" w:eastAsia="Times New Roman" w:hAnsi="Times New Roman" w:cs="Times New Roman"/>
@@ -223,8 +247,6 @@
               </w:rPr>
               <w:t>р</w:t>
             </w:r>
-            <w:bookmarkStart w:id="0" w:name="_GoBack"/>
-            <w:bookmarkEnd w:id="0"/>
             <w:r>
               <w:rPr>
                 <w:rFonts w:ascii="Times New Roman" w:eastAsia="Times New Roman" w:hAnsi="Times New Roman" w:cs="Times New Roman"/>
@@ -258,22 +280,24 @@
         <w:tblLook w:val="04A0" w:firstRow="1" w:lastRow="0" w:firstColumn="1" w:lastColumn="0" w:noHBand="0" w:noVBand="1"/>
       </w:tblPr>
       <w:tblGrid>
-        <w:gridCol w:w="1101"/>
-        <w:gridCol w:w="992"/>
-        <w:gridCol w:w="998"/>
-        <w:gridCol w:w="986"/>
-        <w:gridCol w:w="851"/>
-        <w:gridCol w:w="992"/>
-        <w:gridCol w:w="633"/>
-        <w:gridCol w:w="896"/>
-        <w:gridCol w:w="896"/>
-        <w:gridCol w:w="896"/>
-        <w:gridCol w:w="896"/>
+        <w:gridCol w:w="898"/>
+        <w:gridCol w:w="816"/>
+        <w:gridCol w:w="818"/>
+        <w:gridCol w:w="869"/>
+        <w:gridCol w:w="780"/>
+        <w:gridCol w:w="816"/>
+        <w:gridCol w:w="561"/>
+        <w:gridCol w:w="792"/>
+        <w:gridCol w:w="792"/>
+        <w:gridCol w:w="656"/>
+        <w:gridCol w:w="847"/>
+        <w:gridCol w:w="836"/>
+        <w:gridCol w:w="656"/>
       </w:tblGrid>
       <w:tr>
         <w:tc>
           <w:tcPr>
-            <w:tcW w:w="3091" w:type="dxa"/>
+            <w:tcW w:w="2611" w:type="dxa"/>
             <w:gridSpan w:val="3"/>
           </w:tcPr>
           <w:p>
@@ -298,7 +322,7 @@
         </w:tc>
         <w:tc>
           <w:tcPr>
-            <w:tcW w:w="3462" w:type="dxa"/>
+            <w:tcW w:w="3087" w:type="dxa"/>
             <w:gridSpan w:val="4"/>
             <w:vMerge w:val="restart"/>
           </w:tcPr>
@@ -337,14 +361,22 @@
               <w:rPr>
                 <w:rFonts w:ascii="Times New Roman" w:hAnsi="Times New Roman" w:cs="Times New Roman"/>
               </w:rPr>
-              <w:t>#ayear</w:t>
-            </w:r>
-          </w:p>
-        </w:tc>
-        <w:tc>
-          <w:tcPr>
-            <w:tcW w:w="3584" w:type="dxa"/>
-            <w:gridSpan w:val="4"/>
+              <w:t>#</w:t>
+            </w:r>
+            <w:proofErr w:type="spellStart"/>
+            <w:r>
+              <w:rPr>
+                <w:rFonts w:ascii="Times New Roman" w:hAnsi="Times New Roman" w:cs="Times New Roman"/>
+              </w:rPr>
+              <w:t>ayear</w:t>
+            </w:r>
+            <w:proofErr w:type="spellEnd"/>
+          </w:p>
+        </w:tc>
+        <w:tc>
+          <w:tcPr>
+            <w:tcW w:w="4439" w:type="dxa"/>
+            <w:gridSpan w:val="6"/>
           </w:tcPr>
           <w:p>
             <w:pPr>
@@ -372,7 +404,7 @@
       <w:tr>
         <w:tc>
           <w:tcPr>
-            <w:tcW w:w="3091" w:type="dxa"/>
+            <w:tcW w:w="2611" w:type="dxa"/>
             <w:gridSpan w:val="3"/>
           </w:tcPr>
           <w:p>
@@ -399,7 +431,7 @@
         </w:tc>
         <w:tc>
           <w:tcPr>
-            <w:tcW w:w="3462" w:type="dxa"/>
+            <w:tcW w:w="3087" w:type="dxa"/>
             <w:gridSpan w:val="4"/>
             <w:vMerge/>
           </w:tcPr>
@@ -417,43 +449,55 @@
         </w:tc>
         <w:tc>
           <w:tcPr>
-            <w:tcW w:w="1792" w:type="dxa"/>
-            <w:gridSpan w:val="2"/>
-          </w:tcPr>
-          <w:p>
-            <w:pPr>
-              <w:spacing w:after="80"/>
-              <w:jc w:val="center"/>
-              <w:rPr>
-                <w:rFonts w:ascii="Times New Roman" w:eastAsia="Times New Roman" w:hAnsi="Times New Roman" w:cs="Times New Roman"/>
-                <w:color w:val="212529"/>
-                <w:sz w:val="24"/>
-                <w:szCs w:val="24"/>
-              </w:rPr>
-            </w:pPr>
-            <w:r>
-              <w:rPr>
-                <w:rFonts w:ascii="Times New Roman" w:hAnsi="Times New Roman" w:cs="Times New Roman"/>
-                <w:lang w:val="uk-UA"/>
-              </w:rPr>
-              <w:t>1 і 2 заб.</w:t>
-            </w:r>
-          </w:p>
-        </w:tc>
-        <w:tc>
-          <w:tcPr>
-            <w:tcW w:w="1792" w:type="dxa"/>
-            <w:gridSpan w:val="2"/>
-          </w:tcPr>
-          <w:p>
-            <w:pPr>
-              <w:spacing w:after="80"/>
-              <w:jc w:val="center"/>
-              <w:rPr>
-                <w:rFonts w:ascii="Times New Roman" w:eastAsia="Times New Roman" w:hAnsi="Times New Roman" w:cs="Times New Roman"/>
-                <w:color w:val="212529"/>
-                <w:sz w:val="24"/>
-                <w:szCs w:val="24"/>
+            <w:tcW w:w="2154" w:type="dxa"/>
+            <w:gridSpan w:val="3"/>
+          </w:tcPr>
+          <w:p>
+            <w:pPr>
+              <w:spacing w:after="80"/>
+              <w:jc w:val="center"/>
+              <w:rPr>
+                <w:rFonts w:ascii="Times New Roman" w:hAnsi="Times New Roman" w:cs="Times New Roman"/>
+                <w:lang w:val="uk-UA"/>
+              </w:rPr>
+            </w:pPr>
+            <w:r>
+              <w:rPr>
+                <w:rFonts w:ascii="Times New Roman" w:hAnsi="Times New Roman" w:cs="Times New Roman"/>
+                <w:lang w:val="uk-UA"/>
+              </w:rPr>
+              <w:t xml:space="preserve">1 і 2 </w:t>
+            </w:r>
+            <w:proofErr w:type="spellStart"/>
+            <w:r>
+              <w:rPr>
+                <w:rFonts w:ascii="Times New Roman" w:hAnsi="Times New Roman" w:cs="Times New Roman"/>
+                <w:lang w:val="uk-UA"/>
+              </w:rPr>
+              <w:t>заб</w:t>
+            </w:r>
+            <w:proofErr w:type="spellEnd"/>
+            <w:r>
+              <w:rPr>
+                <w:rFonts w:ascii="Times New Roman" w:hAnsi="Times New Roman" w:cs="Times New Roman"/>
+                <w:lang w:val="uk-UA"/>
+              </w:rPr>
+              <w:t>.</w:t>
+            </w:r>
+          </w:p>
+        </w:tc>
+        <w:tc>
+          <w:tcPr>
+            <w:tcW w:w="2285" w:type="dxa"/>
+            <w:gridSpan w:val="3"/>
+          </w:tcPr>
+          <w:p>
+            <w:pPr>
+              <w:spacing w:after="80"/>
+              <w:jc w:val="center"/>
+              <w:rPr>
+                <w:rFonts w:ascii="Times New Roman" w:hAnsi="Times New Roman" w:cs="Times New Roman"/>
+                <w:lang w:val="uk-UA"/>
               </w:rPr>
             </w:pPr>
             <w:r>
@@ -469,7 +513,7 @@
       <w:tr>
         <w:tc>
           <w:tcPr>
-            <w:tcW w:w="1101" w:type="dxa"/>
+            <w:tcW w:w="927" w:type="dxa"/>
           </w:tcPr>
           <w:p>
             <w:pPr>
@@ -492,18 +536,19 @@
         </w:tc>
         <w:tc>
           <w:tcPr>
-            <w:tcW w:w="992" w:type="dxa"/>
-          </w:tcPr>
-          <w:p>
-            <w:pPr>
-              <w:spacing w:after="80"/>
-              <w:rPr>
-                <w:rFonts w:ascii="Times New Roman" w:eastAsia="Times New Roman" w:hAnsi="Times New Roman" w:cs="Times New Roman"/>
-                <w:color w:val="212529"/>
-                <w:sz w:val="24"/>
-                <w:szCs w:val="24"/>
-              </w:rPr>
-            </w:pPr>
+            <w:tcW w:w="841" w:type="dxa"/>
+          </w:tcPr>
+          <w:p>
+            <w:pPr>
+              <w:spacing w:after="80"/>
+              <w:rPr>
+                <w:rFonts w:ascii="Times New Roman" w:eastAsia="Times New Roman" w:hAnsi="Times New Roman" w:cs="Times New Roman"/>
+                <w:color w:val="212529"/>
+                <w:sz w:val="24"/>
+                <w:szCs w:val="24"/>
+              </w:rPr>
+            </w:pPr>
+            <w:proofErr w:type="spellStart"/>
             <w:r>
               <w:rPr>
                 <w:rFonts w:ascii="Times New Roman" w:hAnsi="Times New Roman" w:cs="Times New Roman"/>
@@ -511,11 +556,12 @@
               </w:rPr>
               <w:t>бюдж</w:t>
             </w:r>
-          </w:p>
-        </w:tc>
-        <w:tc>
-          <w:tcPr>
-            <w:tcW w:w="998" w:type="dxa"/>
+            <w:proofErr w:type="spellEnd"/>
+          </w:p>
+        </w:tc>
+        <w:tc>
+          <w:tcPr>
+            <w:tcW w:w="843" w:type="dxa"/>
           </w:tcPr>
           <w:p>
             <w:pPr>
@@ -538,7 +584,7 @@
         </w:tc>
         <w:tc>
           <w:tcPr>
-            <w:tcW w:w="986" w:type="dxa"/>
+            <w:tcW w:w="885" w:type="dxa"/>
           </w:tcPr>
           <w:p>
             <w:pPr>
@@ -561,18 +607,19 @@
         </w:tc>
         <w:tc>
           <w:tcPr>
-            <w:tcW w:w="851" w:type="dxa"/>
-          </w:tcPr>
-          <w:p>
-            <w:pPr>
-              <w:spacing w:after="80"/>
-              <w:rPr>
-                <w:rFonts w:ascii="Times New Roman" w:eastAsia="Times New Roman" w:hAnsi="Times New Roman" w:cs="Times New Roman"/>
-                <w:color w:val="212529"/>
-                <w:sz w:val="24"/>
-                <w:szCs w:val="24"/>
-              </w:rPr>
-            </w:pPr>
+            <w:tcW w:w="790" w:type="dxa"/>
+          </w:tcPr>
+          <w:p>
+            <w:pPr>
+              <w:spacing w:after="80"/>
+              <w:rPr>
+                <w:rFonts w:ascii="Times New Roman" w:eastAsia="Times New Roman" w:hAnsi="Times New Roman" w:cs="Times New Roman"/>
+                <w:color w:val="212529"/>
+                <w:sz w:val="24"/>
+                <w:szCs w:val="24"/>
+              </w:rPr>
+            </w:pPr>
+            <w:proofErr w:type="spellStart"/>
             <w:r>
               <w:rPr>
                 <w:rFonts w:ascii="Times New Roman" w:hAnsi="Times New Roman" w:cs="Times New Roman"/>
@@ -580,11 +627,12 @@
               </w:rPr>
               <w:t>бюдж</w:t>
             </w:r>
-          </w:p>
-        </w:tc>
-        <w:tc>
-          <w:tcPr>
-            <w:tcW w:w="992" w:type="dxa"/>
+            <w:proofErr w:type="spellEnd"/>
+          </w:p>
+        </w:tc>
+        <w:tc>
+          <w:tcPr>
+            <w:tcW w:w="841" w:type="dxa"/>
           </w:tcPr>
           <w:p>
             <w:pPr>
@@ -607,7 +655,7 @@
         </w:tc>
         <w:tc>
           <w:tcPr>
-            <w:tcW w:w="633" w:type="dxa"/>
+            <w:tcW w:w="571" w:type="dxa"/>
           </w:tcPr>
           <w:p>
             <w:pPr>
@@ -630,18 +678,19 @@
         </w:tc>
         <w:tc>
           <w:tcPr>
-            <w:tcW w:w="896" w:type="dxa"/>
-          </w:tcPr>
-          <w:p>
-            <w:pPr>
-              <w:spacing w:after="80"/>
-              <w:rPr>
-                <w:rFonts w:ascii="Times New Roman" w:eastAsia="Times New Roman" w:hAnsi="Times New Roman" w:cs="Times New Roman"/>
-                <w:color w:val="212529"/>
-                <w:sz w:val="24"/>
-                <w:szCs w:val="24"/>
-              </w:rPr>
-            </w:pPr>
+            <w:tcW w:w="807" w:type="dxa"/>
+          </w:tcPr>
+          <w:p>
+            <w:pPr>
+              <w:spacing w:after="80"/>
+              <w:rPr>
+                <w:rFonts w:ascii="Times New Roman" w:eastAsia="Times New Roman" w:hAnsi="Times New Roman" w:cs="Times New Roman"/>
+                <w:color w:val="212529"/>
+                <w:sz w:val="24"/>
+                <w:szCs w:val="24"/>
+              </w:rPr>
+            </w:pPr>
+            <w:proofErr w:type="spellStart"/>
             <w:r>
               <w:rPr>
                 <w:rFonts w:ascii="Times New Roman" w:hAnsi="Times New Roman" w:cs="Times New Roman"/>
@@ -649,11 +698,12 @@
               </w:rPr>
               <w:t>бюдж</w:t>
             </w:r>
-          </w:p>
-        </w:tc>
-        <w:tc>
-          <w:tcPr>
-            <w:tcW w:w="896" w:type="dxa"/>
+            <w:proofErr w:type="spellEnd"/>
+          </w:p>
+        </w:tc>
+        <w:tc>
+          <w:tcPr>
+            <w:tcW w:w="807" w:type="dxa"/>
           </w:tcPr>
           <w:p>
             <w:pPr>
@@ -676,18 +726,38 @@
         </w:tc>
         <w:tc>
           <w:tcPr>
-            <w:tcW w:w="896" w:type="dxa"/>
-          </w:tcPr>
-          <w:p>
-            <w:pPr>
-              <w:spacing w:after="80"/>
-              <w:rPr>
-                <w:rFonts w:ascii="Times New Roman" w:eastAsia="Times New Roman" w:hAnsi="Times New Roman" w:cs="Times New Roman"/>
-                <w:color w:val="212529"/>
-                <w:sz w:val="24"/>
-                <w:szCs w:val="24"/>
-              </w:rPr>
-            </w:pPr>
+            <w:tcW w:w="540" w:type="dxa"/>
+          </w:tcPr>
+          <w:p>
+            <w:pPr>
+              <w:spacing w:after="80"/>
+              <w:rPr>
+                <w:rFonts w:ascii="Times New Roman" w:hAnsi="Times New Roman" w:cs="Times New Roman"/>
+              </w:rPr>
+            </w:pPr>
+            <w:r>
+              <w:rPr>
+                <w:rFonts w:ascii="Times New Roman" w:hAnsi="Times New Roman" w:cs="Times New Roman"/>
+              </w:rPr>
+              <w:t>%</w:t>
+            </w:r>
+          </w:p>
+        </w:tc>
+        <w:tc>
+          <w:tcPr>
+            <w:tcW w:w="854" w:type="dxa"/>
+          </w:tcPr>
+          <w:p>
+            <w:pPr>
+              <w:spacing w:after="80"/>
+              <w:rPr>
+                <w:rFonts w:ascii="Times New Roman" w:eastAsia="Times New Roman" w:hAnsi="Times New Roman" w:cs="Times New Roman"/>
+                <w:color w:val="212529"/>
+                <w:sz w:val="24"/>
+                <w:szCs w:val="24"/>
+              </w:rPr>
+            </w:pPr>
+            <w:proofErr w:type="spellStart"/>
             <w:r>
               <w:rPr>
                 <w:rFonts w:ascii="Times New Roman" w:hAnsi="Times New Roman" w:cs="Times New Roman"/>
@@ -695,11 +765,12 @@
               </w:rPr>
               <w:t>бюдж</w:t>
             </w:r>
-          </w:p>
-        </w:tc>
-        <w:tc>
-          <w:tcPr>
-            <w:tcW w:w="896" w:type="dxa"/>
+            <w:proofErr w:type="spellEnd"/>
+          </w:p>
+        </w:tc>
+        <w:tc>
+          <w:tcPr>
+            <w:tcW w:w="844" w:type="dxa"/>
           </w:tcPr>
           <w:p>
             <w:pPr>
@@ -717,6 +788,25 @@
                 <w:lang w:val="uk-UA"/>
               </w:rPr>
               <w:t>контр</w:t>
+            </w:r>
+          </w:p>
+        </w:tc>
+        <w:tc>
+          <w:tcPr>
+            <w:tcW w:w="587" w:type="dxa"/>
+          </w:tcPr>
+          <w:p>
+            <w:pPr>
+              <w:spacing w:after="80"/>
+              <w:rPr>
+                <w:rFonts w:ascii="Times New Roman" w:hAnsi="Times New Roman" w:cs="Times New Roman"/>
+              </w:rPr>
+            </w:pPr>
+            <w:r>
+              <w:rPr>
+                <w:rFonts w:ascii="Times New Roman" w:hAnsi="Times New Roman" w:cs="Times New Roman"/>
+              </w:rPr>
+              <w:t>%</w:t>
             </w:r>
           </w:p>
         </w:tc>
@@ -724,33 +814,44 @@
       <w:tr>
         <w:tc>
           <w:tcPr>
-            <w:tcW w:w="1101" w:type="dxa"/>
-          </w:tcPr>
-          <w:p>
-            <w:pPr>
-              <w:spacing w:after="80"/>
-              <w:jc w:val="center"/>
-              <w:rPr>
-                <w:rFonts w:ascii="Times New Roman" w:eastAsia="Times New Roman" w:hAnsi="Times New Roman" w:cs="Times New Roman"/>
-                <w:color w:val="212529"/>
-                <w:sz w:val="24"/>
-                <w:szCs w:val="24"/>
-              </w:rPr>
-            </w:pPr>
-            <w:r>
-              <w:rPr>
-                <w:rFonts w:ascii="Times New Roman" w:eastAsia="Times New Roman" w:hAnsi="Times New Roman" w:cs="Times New Roman"/>
-                <w:color w:val="212529"/>
-                <w:sz w:val="24"/>
-                <w:szCs w:val="24"/>
-              </w:rPr>
-              <w:t>#ts</w:t>
-            </w:r>
-          </w:p>
-        </w:tc>
-        <w:tc>
-          <w:tcPr>
-            <w:tcW w:w="992" w:type="dxa"/>
+            <w:tcW w:w="927" w:type="dxa"/>
+          </w:tcPr>
+          <w:p>
+            <w:pPr>
+              <w:spacing w:after="80"/>
+              <w:jc w:val="center"/>
+              <w:rPr>
+                <w:rFonts w:ascii="Times New Roman" w:eastAsia="Times New Roman" w:hAnsi="Times New Roman" w:cs="Times New Roman"/>
+                <w:color w:val="212529"/>
+                <w:sz w:val="24"/>
+                <w:szCs w:val="24"/>
+              </w:rPr>
+            </w:pPr>
+            <w:r>
+              <w:rPr>
+                <w:rFonts w:ascii="Times New Roman" w:eastAsia="Times New Roman" w:hAnsi="Times New Roman" w:cs="Times New Roman"/>
+                <w:color w:val="212529"/>
+                <w:sz w:val="24"/>
+                <w:szCs w:val="24"/>
+              </w:rPr>
+              <w:t>#</w:t>
+            </w:r>
+            <w:proofErr w:type="spellStart"/>
+            <w:r>
+              <w:rPr>
+                <w:rFonts w:ascii="Times New Roman" w:eastAsia="Times New Roman" w:hAnsi="Times New Roman" w:cs="Times New Roman"/>
+                <w:color w:val="212529"/>
+                <w:sz w:val="24"/>
+                <w:szCs w:val="24"/>
+              </w:rPr>
+              <w:t>ts</w:t>
+            </w:r>
+            <w:proofErr w:type="spellEnd"/>
+          </w:p>
+        </w:tc>
+        <w:tc>
+          <w:tcPr>
+            <w:tcW w:w="841" w:type="dxa"/>
             <w:shd w:val="clear" w:color="auto" w:fill="FFFF99"/>
           </w:tcPr>
           <w:p>
@@ -771,13 +872,24 @@
                 <w:sz w:val="24"/>
                 <w:szCs w:val="24"/>
               </w:rPr>
-              <w:t>#bs</w:t>
-            </w:r>
-          </w:p>
-        </w:tc>
-        <w:tc>
-          <w:tcPr>
-            <w:tcW w:w="998" w:type="dxa"/>
+              <w:t>#</w:t>
+            </w:r>
+            <w:proofErr w:type="spellStart"/>
+            <w:r>
+              <w:rPr>
+                <w:rFonts w:ascii="Times New Roman" w:eastAsia="Times New Roman" w:hAnsi="Times New Roman" w:cs="Times New Roman"/>
+                <w:color w:val="212529"/>
+                <w:sz w:val="24"/>
+                <w:szCs w:val="24"/>
+              </w:rPr>
+              <w:t>bs</w:t>
+            </w:r>
+            <w:proofErr w:type="spellEnd"/>
+          </w:p>
+        </w:tc>
+        <w:tc>
+          <w:tcPr>
+            <w:tcW w:w="843" w:type="dxa"/>
             <w:shd w:val="clear" w:color="auto" w:fill="FFFF99"/>
           </w:tcPr>
           <w:p>
@@ -798,13 +910,24 @@
                 <w:sz w:val="24"/>
                 <w:szCs w:val="24"/>
               </w:rPr>
-              <w:t>#cs</w:t>
-            </w:r>
-          </w:p>
-        </w:tc>
-        <w:tc>
-          <w:tcPr>
-            <w:tcW w:w="986" w:type="dxa"/>
+              <w:t>#</w:t>
+            </w:r>
+            <w:proofErr w:type="spellStart"/>
+            <w:r>
+              <w:rPr>
+                <w:rFonts w:ascii="Times New Roman" w:eastAsia="Times New Roman" w:hAnsi="Times New Roman" w:cs="Times New Roman"/>
+                <w:color w:val="212529"/>
+                <w:sz w:val="24"/>
+                <w:szCs w:val="24"/>
+              </w:rPr>
+              <w:t>cs</w:t>
+            </w:r>
+            <w:proofErr w:type="spellEnd"/>
+          </w:p>
+        </w:tc>
+        <w:tc>
+          <w:tcPr>
+            <w:tcW w:w="885" w:type="dxa"/>
           </w:tcPr>
           <w:p>
             <w:pPr>
@@ -830,33 +953,44 @@
         </w:tc>
         <w:tc>
           <w:tcPr>
-            <w:tcW w:w="851" w:type="dxa"/>
-          </w:tcPr>
-          <w:p>
-            <w:pPr>
-              <w:spacing w:after="80"/>
-              <w:jc w:val="center"/>
-              <w:rPr>
-                <w:rFonts w:ascii="Times New Roman" w:eastAsia="Times New Roman" w:hAnsi="Times New Roman" w:cs="Times New Roman"/>
-                <w:color w:val="212529"/>
-                <w:sz w:val="24"/>
-                <w:szCs w:val="24"/>
-              </w:rPr>
-            </w:pPr>
-            <w:r>
-              <w:rPr>
-                <w:rFonts w:ascii="Times New Roman" w:eastAsia="Times New Roman" w:hAnsi="Times New Roman" w:cs="Times New Roman"/>
-                <w:color w:val="212529"/>
-                <w:sz w:val="24"/>
-                <w:szCs w:val="24"/>
-              </w:rPr>
-              <w:t>#bd</w:t>
-            </w:r>
-          </w:p>
-        </w:tc>
-        <w:tc>
-          <w:tcPr>
-            <w:tcW w:w="992" w:type="dxa"/>
+            <w:tcW w:w="790" w:type="dxa"/>
+          </w:tcPr>
+          <w:p>
+            <w:pPr>
+              <w:spacing w:after="80"/>
+              <w:jc w:val="center"/>
+              <w:rPr>
+                <w:rFonts w:ascii="Times New Roman" w:eastAsia="Times New Roman" w:hAnsi="Times New Roman" w:cs="Times New Roman"/>
+                <w:color w:val="212529"/>
+                <w:sz w:val="24"/>
+                <w:szCs w:val="24"/>
+              </w:rPr>
+            </w:pPr>
+            <w:r>
+              <w:rPr>
+                <w:rFonts w:ascii="Times New Roman" w:eastAsia="Times New Roman" w:hAnsi="Times New Roman" w:cs="Times New Roman"/>
+                <w:color w:val="212529"/>
+                <w:sz w:val="24"/>
+                <w:szCs w:val="24"/>
+              </w:rPr>
+              <w:t>#</w:t>
+            </w:r>
+            <w:proofErr w:type="spellStart"/>
+            <w:r>
+              <w:rPr>
+                <w:rFonts w:ascii="Times New Roman" w:eastAsia="Times New Roman" w:hAnsi="Times New Roman" w:cs="Times New Roman"/>
+                <w:color w:val="212529"/>
+                <w:sz w:val="24"/>
+                <w:szCs w:val="24"/>
+              </w:rPr>
+              <w:t>bd</w:t>
+            </w:r>
+            <w:proofErr w:type="spellEnd"/>
+          </w:p>
+        </w:tc>
+        <w:tc>
+          <w:tcPr>
+            <w:tcW w:w="841" w:type="dxa"/>
           </w:tcPr>
           <w:p>
             <w:pPr>
@@ -882,7 +1016,7 @@
         </w:tc>
         <w:tc>
           <w:tcPr>
-            <w:tcW w:w="633" w:type="dxa"/>
+            <w:tcW w:w="571" w:type="dxa"/>
           </w:tcPr>
           <w:p>
             <w:pPr>
@@ -908,7 +1042,7 @@
         </w:tc>
         <w:tc>
           <w:tcPr>
-            <w:tcW w:w="896" w:type="dxa"/>
+            <w:tcW w:w="807" w:type="dxa"/>
             <w:shd w:val="clear" w:color="auto" w:fill="DBE5F1" w:themeFill="accent1" w:themeFillTint="33"/>
           </w:tcPr>
           <w:p>
@@ -929,13 +1063,24 @@
                 <w:sz w:val="24"/>
                 <w:szCs w:val="24"/>
               </w:rPr>
-              <w:t>#lttb</w:t>
-            </w:r>
-          </w:p>
-        </w:tc>
-        <w:tc>
-          <w:tcPr>
-            <w:tcW w:w="896" w:type="dxa"/>
+              <w:t>#</w:t>
+            </w:r>
+            <w:proofErr w:type="spellStart"/>
+            <w:r>
+              <w:rPr>
+                <w:rFonts w:ascii="Times New Roman" w:eastAsia="Times New Roman" w:hAnsi="Times New Roman" w:cs="Times New Roman"/>
+                <w:color w:val="212529"/>
+                <w:sz w:val="24"/>
+                <w:szCs w:val="24"/>
+              </w:rPr>
+              <w:t>lttb</w:t>
+            </w:r>
+            <w:proofErr w:type="spellEnd"/>
+          </w:p>
+        </w:tc>
+        <w:tc>
+          <w:tcPr>
+            <w:tcW w:w="807" w:type="dxa"/>
             <w:shd w:val="clear" w:color="auto" w:fill="DBE5F1" w:themeFill="accent1" w:themeFillTint="33"/>
           </w:tcPr>
           <w:p>
@@ -956,13 +1101,24 @@
                 <w:sz w:val="24"/>
                 <w:szCs w:val="24"/>
               </w:rPr>
-              <w:t>#lttc</w:t>
-            </w:r>
-          </w:p>
-        </w:tc>
-        <w:tc>
-          <w:tcPr>
-            <w:tcW w:w="896" w:type="dxa"/>
+              <w:t>#</w:t>
+            </w:r>
+            <w:proofErr w:type="spellStart"/>
+            <w:r>
+              <w:rPr>
+                <w:rFonts w:ascii="Times New Roman" w:eastAsia="Times New Roman" w:hAnsi="Times New Roman" w:cs="Times New Roman"/>
+                <w:color w:val="212529"/>
+                <w:sz w:val="24"/>
+                <w:szCs w:val="24"/>
+              </w:rPr>
+              <w:t>lttc</w:t>
+            </w:r>
+            <w:proofErr w:type="spellEnd"/>
+          </w:p>
+        </w:tc>
+        <w:tc>
+          <w:tcPr>
+            <w:tcW w:w="540" w:type="dxa"/>
             <w:shd w:val="clear" w:color="auto" w:fill="DBE5F1" w:themeFill="accent1" w:themeFillTint="33"/>
           </w:tcPr>
           <w:p>
@@ -983,13 +1139,51 @@
                 <w:sz w:val="24"/>
                 <w:szCs w:val="24"/>
               </w:rPr>
+              <w:t>#</w:t>
+            </w:r>
+            <w:bookmarkStart w:id="0" w:name="_GoBack"/>
+            <w:bookmarkEnd w:id="0"/>
+            <w:r>
+              <w:rPr>
+                <w:rFonts w:ascii="Times New Roman" w:eastAsia="Times New Roman" w:hAnsi="Times New Roman" w:cs="Times New Roman"/>
+                <w:color w:val="212529"/>
+                <w:sz w:val="24"/>
+                <w:szCs w:val="24"/>
+              </w:rPr>
+              <w:t>2%</w:t>
+            </w:r>
+          </w:p>
+        </w:tc>
+        <w:tc>
+          <w:tcPr>
+            <w:tcW w:w="854" w:type="dxa"/>
+            <w:shd w:val="clear" w:color="auto" w:fill="DBE5F1" w:themeFill="accent1" w:themeFillTint="33"/>
+          </w:tcPr>
+          <w:p>
+            <w:pPr>
+              <w:spacing w:after="80"/>
+              <w:jc w:val="center"/>
+              <w:rPr>
+                <w:rFonts w:ascii="Times New Roman" w:eastAsia="Times New Roman" w:hAnsi="Times New Roman" w:cs="Times New Roman"/>
+                <w:color w:val="212529"/>
+                <w:sz w:val="24"/>
+                <w:szCs w:val="24"/>
+              </w:rPr>
+            </w:pPr>
+            <w:r>
+              <w:rPr>
+                <w:rFonts w:ascii="Times New Roman" w:eastAsia="Times New Roman" w:hAnsi="Times New Roman" w:cs="Times New Roman"/>
+                <w:color w:val="212529"/>
+                <w:sz w:val="24"/>
+                <w:szCs w:val="24"/>
+              </w:rPr>
               <w:t>#tomb</w:t>
             </w:r>
           </w:p>
         </w:tc>
         <w:tc>
           <w:tcPr>
-            <w:tcW w:w="896" w:type="dxa"/>
+            <w:tcW w:w="844" w:type="dxa"/>
             <w:shd w:val="clear" w:color="auto" w:fill="DBE5F1" w:themeFill="accent1" w:themeFillTint="33"/>
           </w:tcPr>
           <w:p>
@@ -1010,7 +1204,45 @@
                 <w:sz w:val="24"/>
                 <w:szCs w:val="24"/>
               </w:rPr>
-              <w:t>#tomc</w:t>
+              <w:t>#</w:t>
+            </w:r>
+            <w:proofErr w:type="spellStart"/>
+            <w:r>
+              <w:rPr>
+                <w:rFonts w:ascii="Times New Roman" w:eastAsia="Times New Roman" w:hAnsi="Times New Roman" w:cs="Times New Roman"/>
+                <w:color w:val="212529"/>
+                <w:sz w:val="24"/>
+                <w:szCs w:val="24"/>
+              </w:rPr>
+              <w:t>tomc</w:t>
+            </w:r>
+            <w:proofErr w:type="spellEnd"/>
+          </w:p>
+        </w:tc>
+        <w:tc>
+          <w:tcPr>
+            <w:tcW w:w="587" w:type="dxa"/>
+            <w:shd w:val="clear" w:color="auto" w:fill="DBE5F1" w:themeFill="accent1" w:themeFillTint="33"/>
+          </w:tcPr>
+          <w:p>
+            <w:pPr>
+              <w:spacing w:after="80"/>
+              <w:jc w:val="center"/>
+              <w:rPr>
+                <w:rFonts w:ascii="Times New Roman" w:eastAsia="Times New Roman" w:hAnsi="Times New Roman" w:cs="Times New Roman"/>
+                <w:color w:val="212529"/>
+                <w:sz w:val="24"/>
+                <w:szCs w:val="24"/>
+              </w:rPr>
+            </w:pPr>
+            <w:r>
+              <w:rPr>
+                <w:rFonts w:ascii="Times New Roman" w:eastAsia="Times New Roman" w:hAnsi="Times New Roman" w:cs="Times New Roman"/>
+                <w:color w:val="212529"/>
+                <w:sz w:val="24"/>
+                <w:szCs w:val="24"/>
+              </w:rPr>
+              <w:t>#3%</w:t>
             </w:r>
           </w:p>
         </w:tc>

</xml_diff>

<commit_message>
#365 enhance debtor's report: change: change file: make font smaller from 11 to 10
</commit_message>
<xml_diff>
--- a/core/src/main/resources/docs/templates/StudentPerformanceAnalysis.docx
+++ b/core/src/main/resources/docs/templates/StudentPerformanceAnalysis.docx
@@ -280,19 +280,19 @@
         <w:tblLook w:val="04A0" w:firstRow="1" w:lastRow="0" w:firstColumn="1" w:lastColumn="0" w:noHBand="0" w:noVBand="1"/>
       </w:tblPr>
       <w:tblGrid>
-        <w:gridCol w:w="898"/>
-        <w:gridCol w:w="816"/>
-        <w:gridCol w:w="818"/>
-        <w:gridCol w:w="869"/>
-        <w:gridCol w:w="780"/>
-        <w:gridCol w:w="816"/>
-        <w:gridCol w:w="561"/>
-        <w:gridCol w:w="792"/>
-        <w:gridCol w:w="792"/>
-        <w:gridCol w:w="656"/>
-        <w:gridCol w:w="847"/>
+        <w:gridCol w:w="921"/>
         <w:gridCol w:w="836"/>
-        <w:gridCol w:w="656"/>
+        <w:gridCol w:w="839"/>
+        <w:gridCol w:w="881"/>
+        <w:gridCol w:w="787"/>
+        <w:gridCol w:w="837"/>
+        <w:gridCol w:w="568"/>
+        <w:gridCol w:w="804"/>
+        <w:gridCol w:w="804"/>
+        <w:gridCol w:w="583"/>
+        <w:gridCol w:w="850"/>
+        <w:gridCol w:w="840"/>
+        <w:gridCol w:w="587"/>
       </w:tblGrid>
       <w:tr>
         <w:tc>
@@ -518,16 +518,19 @@
           <w:p>
             <w:pPr>
               <w:spacing w:after="80"/>
-              <w:rPr>
-                <w:rFonts w:ascii="Times New Roman" w:eastAsia="Times New Roman" w:hAnsi="Times New Roman" w:cs="Times New Roman"/>
-                <w:color w:val="212529"/>
-                <w:sz w:val="24"/>
-                <w:szCs w:val="24"/>
-              </w:rPr>
-            </w:pPr>
-            <w:r>
-              <w:rPr>
-                <w:rFonts w:ascii="Times New Roman" w:hAnsi="Times New Roman" w:cs="Times New Roman"/>
+              <w:jc w:val="center"/>
+              <w:rPr>
+                <w:rFonts w:ascii="Times New Roman" w:eastAsia="Times New Roman" w:hAnsi="Times New Roman" w:cs="Times New Roman"/>
+                <w:color w:val="212529"/>
+                <w:sz w:val="20"/>
+                <w:szCs w:val="20"/>
+              </w:rPr>
+            </w:pPr>
+            <w:r>
+              <w:rPr>
+                <w:rFonts w:ascii="Times New Roman" w:hAnsi="Times New Roman" w:cs="Times New Roman"/>
+                <w:sz w:val="20"/>
+                <w:szCs w:val="20"/>
                 <w:lang w:val="uk-UA"/>
               </w:rPr>
               <w:t>всього</w:t>
@@ -541,17 +544,20 @@
           <w:p>
             <w:pPr>
               <w:spacing w:after="80"/>
-              <w:rPr>
-                <w:rFonts w:ascii="Times New Roman" w:eastAsia="Times New Roman" w:hAnsi="Times New Roman" w:cs="Times New Roman"/>
-                <w:color w:val="212529"/>
-                <w:sz w:val="24"/>
-                <w:szCs w:val="24"/>
+              <w:jc w:val="center"/>
+              <w:rPr>
+                <w:rFonts w:ascii="Times New Roman" w:eastAsia="Times New Roman" w:hAnsi="Times New Roman" w:cs="Times New Roman"/>
+                <w:color w:val="212529"/>
+                <w:sz w:val="20"/>
+                <w:szCs w:val="20"/>
               </w:rPr>
             </w:pPr>
             <w:proofErr w:type="spellStart"/>
             <w:r>
               <w:rPr>
                 <w:rFonts w:ascii="Times New Roman" w:hAnsi="Times New Roman" w:cs="Times New Roman"/>
+                <w:sz w:val="20"/>
+                <w:szCs w:val="20"/>
                 <w:lang w:val="uk-UA"/>
               </w:rPr>
               <w:t>бюдж</w:t>
@@ -566,16 +572,19 @@
           <w:p>
             <w:pPr>
               <w:spacing w:after="80"/>
-              <w:rPr>
-                <w:rFonts w:ascii="Times New Roman" w:eastAsia="Times New Roman" w:hAnsi="Times New Roman" w:cs="Times New Roman"/>
-                <w:color w:val="212529"/>
-                <w:sz w:val="24"/>
-                <w:szCs w:val="24"/>
-              </w:rPr>
-            </w:pPr>
-            <w:r>
-              <w:rPr>
-                <w:rFonts w:ascii="Times New Roman" w:hAnsi="Times New Roman" w:cs="Times New Roman"/>
+              <w:jc w:val="center"/>
+              <w:rPr>
+                <w:rFonts w:ascii="Times New Roman" w:eastAsia="Times New Roman" w:hAnsi="Times New Roman" w:cs="Times New Roman"/>
+                <w:color w:val="212529"/>
+                <w:sz w:val="20"/>
+                <w:szCs w:val="20"/>
+              </w:rPr>
+            </w:pPr>
+            <w:r>
+              <w:rPr>
+                <w:rFonts w:ascii="Times New Roman" w:hAnsi="Times New Roman" w:cs="Times New Roman"/>
+                <w:sz w:val="20"/>
+                <w:szCs w:val="20"/>
                 <w:lang w:val="uk-UA"/>
               </w:rPr>
               <w:t>контр</w:t>
@@ -589,16 +598,19 @@
           <w:p>
             <w:pPr>
               <w:spacing w:after="80"/>
-              <w:rPr>
-                <w:rFonts w:ascii="Times New Roman" w:eastAsia="Times New Roman" w:hAnsi="Times New Roman" w:cs="Times New Roman"/>
-                <w:color w:val="212529"/>
-                <w:sz w:val="24"/>
-                <w:szCs w:val="24"/>
-              </w:rPr>
-            </w:pPr>
-            <w:r>
-              <w:rPr>
-                <w:rFonts w:ascii="Times New Roman" w:hAnsi="Times New Roman" w:cs="Times New Roman"/>
+              <w:jc w:val="center"/>
+              <w:rPr>
+                <w:rFonts w:ascii="Times New Roman" w:eastAsia="Times New Roman" w:hAnsi="Times New Roman" w:cs="Times New Roman"/>
+                <w:color w:val="212529"/>
+                <w:sz w:val="20"/>
+                <w:szCs w:val="20"/>
+              </w:rPr>
+            </w:pPr>
+            <w:r>
+              <w:rPr>
+                <w:rFonts w:ascii="Times New Roman" w:hAnsi="Times New Roman" w:cs="Times New Roman"/>
+                <w:sz w:val="20"/>
+                <w:szCs w:val="20"/>
                 <w:lang w:val="uk-UA"/>
               </w:rPr>
               <w:t>всього</w:t>
@@ -612,17 +624,20 @@
           <w:p>
             <w:pPr>
               <w:spacing w:after="80"/>
-              <w:rPr>
-                <w:rFonts w:ascii="Times New Roman" w:eastAsia="Times New Roman" w:hAnsi="Times New Roman" w:cs="Times New Roman"/>
-                <w:color w:val="212529"/>
-                <w:sz w:val="24"/>
-                <w:szCs w:val="24"/>
+              <w:jc w:val="center"/>
+              <w:rPr>
+                <w:rFonts w:ascii="Times New Roman" w:eastAsia="Times New Roman" w:hAnsi="Times New Roman" w:cs="Times New Roman"/>
+                <w:color w:val="212529"/>
+                <w:sz w:val="20"/>
+                <w:szCs w:val="20"/>
               </w:rPr>
             </w:pPr>
             <w:proofErr w:type="spellStart"/>
             <w:r>
               <w:rPr>
                 <w:rFonts w:ascii="Times New Roman" w:hAnsi="Times New Roman" w:cs="Times New Roman"/>
+                <w:sz w:val="20"/>
+                <w:szCs w:val="20"/>
                 <w:lang w:val="uk-UA"/>
               </w:rPr>
               <w:t>бюдж</w:t>
@@ -637,16 +652,19 @@
           <w:p>
             <w:pPr>
               <w:spacing w:after="80"/>
-              <w:rPr>
-                <w:rFonts w:ascii="Times New Roman" w:eastAsia="Times New Roman" w:hAnsi="Times New Roman" w:cs="Times New Roman"/>
-                <w:color w:val="212529"/>
-                <w:sz w:val="24"/>
-                <w:szCs w:val="24"/>
-              </w:rPr>
-            </w:pPr>
-            <w:r>
-              <w:rPr>
-                <w:rFonts w:ascii="Times New Roman" w:hAnsi="Times New Roman" w:cs="Times New Roman"/>
+              <w:jc w:val="center"/>
+              <w:rPr>
+                <w:rFonts w:ascii="Times New Roman" w:eastAsia="Times New Roman" w:hAnsi="Times New Roman" w:cs="Times New Roman"/>
+                <w:color w:val="212529"/>
+                <w:sz w:val="20"/>
+                <w:szCs w:val="20"/>
+              </w:rPr>
+            </w:pPr>
+            <w:r>
+              <w:rPr>
+                <w:rFonts w:ascii="Times New Roman" w:hAnsi="Times New Roman" w:cs="Times New Roman"/>
+                <w:sz w:val="20"/>
+                <w:szCs w:val="20"/>
                 <w:lang w:val="uk-UA"/>
               </w:rPr>
               <w:t>контр</w:t>
@@ -660,16 +678,19 @@
           <w:p>
             <w:pPr>
               <w:spacing w:after="80"/>
-              <w:rPr>
-                <w:rFonts w:ascii="Times New Roman" w:eastAsia="Times New Roman" w:hAnsi="Times New Roman" w:cs="Times New Roman"/>
-                <w:color w:val="212529"/>
-                <w:sz w:val="24"/>
-                <w:szCs w:val="24"/>
-              </w:rPr>
-            </w:pPr>
-            <w:r>
-              <w:rPr>
-                <w:rFonts w:ascii="Times New Roman" w:hAnsi="Times New Roman" w:cs="Times New Roman"/>
+              <w:jc w:val="center"/>
+              <w:rPr>
+                <w:rFonts w:ascii="Times New Roman" w:eastAsia="Times New Roman" w:hAnsi="Times New Roman" w:cs="Times New Roman"/>
+                <w:color w:val="212529"/>
+                <w:sz w:val="20"/>
+                <w:szCs w:val="20"/>
+              </w:rPr>
+            </w:pPr>
+            <w:r>
+              <w:rPr>
+                <w:rFonts w:ascii="Times New Roman" w:hAnsi="Times New Roman" w:cs="Times New Roman"/>
+                <w:sz w:val="20"/>
+                <w:szCs w:val="20"/>
                 <w:lang w:val="uk-UA"/>
               </w:rPr>
               <w:t>%</w:t>
@@ -683,17 +704,20 @@
           <w:p>
             <w:pPr>
               <w:spacing w:after="80"/>
-              <w:rPr>
-                <w:rFonts w:ascii="Times New Roman" w:eastAsia="Times New Roman" w:hAnsi="Times New Roman" w:cs="Times New Roman"/>
-                <w:color w:val="212529"/>
-                <w:sz w:val="24"/>
-                <w:szCs w:val="24"/>
+              <w:jc w:val="center"/>
+              <w:rPr>
+                <w:rFonts w:ascii="Times New Roman" w:eastAsia="Times New Roman" w:hAnsi="Times New Roman" w:cs="Times New Roman"/>
+                <w:color w:val="212529"/>
+                <w:sz w:val="20"/>
+                <w:szCs w:val="20"/>
               </w:rPr>
             </w:pPr>
             <w:proofErr w:type="spellStart"/>
             <w:r>
               <w:rPr>
                 <w:rFonts w:ascii="Times New Roman" w:hAnsi="Times New Roman" w:cs="Times New Roman"/>
+                <w:sz w:val="20"/>
+                <w:szCs w:val="20"/>
                 <w:lang w:val="uk-UA"/>
               </w:rPr>
               <w:t>бюдж</w:t>
@@ -708,16 +732,19 @@
           <w:p>
             <w:pPr>
               <w:spacing w:after="80"/>
-              <w:rPr>
-                <w:rFonts w:ascii="Times New Roman" w:eastAsia="Times New Roman" w:hAnsi="Times New Roman" w:cs="Times New Roman"/>
-                <w:color w:val="212529"/>
-                <w:sz w:val="24"/>
-                <w:szCs w:val="24"/>
-              </w:rPr>
-            </w:pPr>
-            <w:r>
-              <w:rPr>
-                <w:rFonts w:ascii="Times New Roman" w:hAnsi="Times New Roman" w:cs="Times New Roman"/>
+              <w:jc w:val="center"/>
+              <w:rPr>
+                <w:rFonts w:ascii="Times New Roman" w:eastAsia="Times New Roman" w:hAnsi="Times New Roman" w:cs="Times New Roman"/>
+                <w:color w:val="212529"/>
+                <w:sz w:val="20"/>
+                <w:szCs w:val="20"/>
+              </w:rPr>
+            </w:pPr>
+            <w:r>
+              <w:rPr>
+                <w:rFonts w:ascii="Times New Roman" w:hAnsi="Times New Roman" w:cs="Times New Roman"/>
+                <w:sz w:val="20"/>
+                <w:szCs w:val="20"/>
                 <w:lang w:val="uk-UA"/>
               </w:rPr>
               <w:t>контр</w:t>
@@ -731,13 +758,18 @@
           <w:p>
             <w:pPr>
               <w:spacing w:after="80"/>
-              <w:rPr>
-                <w:rFonts w:ascii="Times New Roman" w:hAnsi="Times New Roman" w:cs="Times New Roman"/>
-              </w:rPr>
-            </w:pPr>
-            <w:r>
-              <w:rPr>
-                <w:rFonts w:ascii="Times New Roman" w:hAnsi="Times New Roman" w:cs="Times New Roman"/>
+              <w:jc w:val="center"/>
+              <w:rPr>
+                <w:rFonts w:ascii="Times New Roman" w:hAnsi="Times New Roman" w:cs="Times New Roman"/>
+                <w:sz w:val="20"/>
+                <w:szCs w:val="20"/>
+              </w:rPr>
+            </w:pPr>
+            <w:r>
+              <w:rPr>
+                <w:rFonts w:ascii="Times New Roman" w:hAnsi="Times New Roman" w:cs="Times New Roman"/>
+                <w:sz w:val="20"/>
+                <w:szCs w:val="20"/>
               </w:rPr>
               <w:t>%</w:t>
             </w:r>
@@ -750,17 +782,20 @@
           <w:p>
             <w:pPr>
               <w:spacing w:after="80"/>
-              <w:rPr>
-                <w:rFonts w:ascii="Times New Roman" w:eastAsia="Times New Roman" w:hAnsi="Times New Roman" w:cs="Times New Roman"/>
-                <w:color w:val="212529"/>
-                <w:sz w:val="24"/>
-                <w:szCs w:val="24"/>
+              <w:jc w:val="center"/>
+              <w:rPr>
+                <w:rFonts w:ascii="Times New Roman" w:eastAsia="Times New Roman" w:hAnsi="Times New Roman" w:cs="Times New Roman"/>
+                <w:color w:val="212529"/>
+                <w:sz w:val="20"/>
+                <w:szCs w:val="20"/>
               </w:rPr>
             </w:pPr>
             <w:proofErr w:type="spellStart"/>
             <w:r>
               <w:rPr>
                 <w:rFonts w:ascii="Times New Roman" w:hAnsi="Times New Roman" w:cs="Times New Roman"/>
+                <w:sz w:val="20"/>
+                <w:szCs w:val="20"/>
                 <w:lang w:val="uk-UA"/>
               </w:rPr>
               <w:t>бюдж</w:t>
@@ -775,16 +810,19 @@
           <w:p>
             <w:pPr>
               <w:spacing w:after="80"/>
-              <w:rPr>
-                <w:rFonts w:ascii="Times New Roman" w:eastAsia="Times New Roman" w:hAnsi="Times New Roman" w:cs="Times New Roman"/>
-                <w:color w:val="212529"/>
-                <w:sz w:val="24"/>
-                <w:szCs w:val="24"/>
-              </w:rPr>
-            </w:pPr>
-            <w:r>
-              <w:rPr>
-                <w:rFonts w:ascii="Times New Roman" w:hAnsi="Times New Roman" w:cs="Times New Roman"/>
+              <w:jc w:val="center"/>
+              <w:rPr>
+                <w:rFonts w:ascii="Times New Roman" w:eastAsia="Times New Roman" w:hAnsi="Times New Roman" w:cs="Times New Roman"/>
+                <w:color w:val="212529"/>
+                <w:sz w:val="20"/>
+                <w:szCs w:val="20"/>
+              </w:rPr>
+            </w:pPr>
+            <w:r>
+              <w:rPr>
+                <w:rFonts w:ascii="Times New Roman" w:hAnsi="Times New Roman" w:cs="Times New Roman"/>
+                <w:sz w:val="20"/>
+                <w:szCs w:val="20"/>
                 <w:lang w:val="uk-UA"/>
               </w:rPr>
               <w:t>контр</w:t>
@@ -798,13 +836,18 @@
           <w:p>
             <w:pPr>
               <w:spacing w:after="80"/>
-              <w:rPr>
-                <w:rFonts w:ascii="Times New Roman" w:hAnsi="Times New Roman" w:cs="Times New Roman"/>
-              </w:rPr>
-            </w:pPr>
-            <w:r>
-              <w:rPr>
-                <w:rFonts w:ascii="Times New Roman" w:hAnsi="Times New Roman" w:cs="Times New Roman"/>
+              <w:jc w:val="center"/>
+              <w:rPr>
+                <w:rFonts w:ascii="Times New Roman" w:hAnsi="Times New Roman" w:cs="Times New Roman"/>
+                <w:sz w:val="20"/>
+                <w:szCs w:val="20"/>
+              </w:rPr>
+            </w:pPr>
+            <w:r>
+              <w:rPr>
+                <w:rFonts w:ascii="Times New Roman" w:hAnsi="Times New Roman" w:cs="Times New Roman"/>
+                <w:sz w:val="20"/>
+                <w:szCs w:val="20"/>
               </w:rPr>
               <w:t>%</w:t>
             </w:r>
@@ -823,16 +866,16 @@
               <w:rPr>
                 <w:rFonts w:ascii="Times New Roman" w:eastAsia="Times New Roman" w:hAnsi="Times New Roman" w:cs="Times New Roman"/>
                 <w:color w:val="212529"/>
-                <w:sz w:val="24"/>
-                <w:szCs w:val="24"/>
-              </w:rPr>
-            </w:pPr>
-            <w:r>
-              <w:rPr>
-                <w:rFonts w:ascii="Times New Roman" w:eastAsia="Times New Roman" w:hAnsi="Times New Roman" w:cs="Times New Roman"/>
-                <w:color w:val="212529"/>
-                <w:sz w:val="24"/>
-                <w:szCs w:val="24"/>
+                <w:sz w:val="20"/>
+                <w:szCs w:val="20"/>
+              </w:rPr>
+            </w:pPr>
+            <w:r>
+              <w:rPr>
+                <w:rFonts w:ascii="Times New Roman" w:eastAsia="Times New Roman" w:hAnsi="Times New Roman" w:cs="Times New Roman"/>
+                <w:color w:val="212529"/>
+                <w:sz w:val="20"/>
+                <w:szCs w:val="20"/>
               </w:rPr>
               <w:t>#</w:t>
             </w:r>
@@ -841,8 +884,8 @@
               <w:rPr>
                 <w:rFonts w:ascii="Times New Roman" w:eastAsia="Times New Roman" w:hAnsi="Times New Roman" w:cs="Times New Roman"/>
                 <w:color w:val="212529"/>
-                <w:sz w:val="24"/>
-                <w:szCs w:val="24"/>
+                <w:sz w:val="20"/>
+                <w:szCs w:val="20"/>
               </w:rPr>
               <w:t>ts</w:t>
             </w:r>
@@ -861,16 +904,16 @@
               <w:rPr>
                 <w:rFonts w:ascii="Times New Roman" w:eastAsia="Times New Roman" w:hAnsi="Times New Roman" w:cs="Times New Roman"/>
                 <w:color w:val="212529"/>
-                <w:sz w:val="24"/>
-                <w:szCs w:val="24"/>
-              </w:rPr>
-            </w:pPr>
-            <w:r>
-              <w:rPr>
-                <w:rFonts w:ascii="Times New Roman" w:eastAsia="Times New Roman" w:hAnsi="Times New Roman" w:cs="Times New Roman"/>
-                <w:color w:val="212529"/>
-                <w:sz w:val="24"/>
-                <w:szCs w:val="24"/>
+                <w:sz w:val="20"/>
+                <w:szCs w:val="20"/>
+              </w:rPr>
+            </w:pPr>
+            <w:r>
+              <w:rPr>
+                <w:rFonts w:ascii="Times New Roman" w:eastAsia="Times New Roman" w:hAnsi="Times New Roman" w:cs="Times New Roman"/>
+                <w:color w:val="212529"/>
+                <w:sz w:val="20"/>
+                <w:szCs w:val="20"/>
               </w:rPr>
               <w:t>#</w:t>
             </w:r>
@@ -879,8 +922,8 @@
               <w:rPr>
                 <w:rFonts w:ascii="Times New Roman" w:eastAsia="Times New Roman" w:hAnsi="Times New Roman" w:cs="Times New Roman"/>
                 <w:color w:val="212529"/>
-                <w:sz w:val="24"/>
-                <w:szCs w:val="24"/>
+                <w:sz w:val="20"/>
+                <w:szCs w:val="20"/>
               </w:rPr>
               <w:t>bs</w:t>
             </w:r>
@@ -899,16 +942,16 @@
               <w:rPr>
                 <w:rFonts w:ascii="Times New Roman" w:eastAsia="Times New Roman" w:hAnsi="Times New Roman" w:cs="Times New Roman"/>
                 <w:color w:val="212529"/>
-                <w:sz w:val="24"/>
-                <w:szCs w:val="24"/>
-              </w:rPr>
-            </w:pPr>
-            <w:r>
-              <w:rPr>
-                <w:rFonts w:ascii="Times New Roman" w:eastAsia="Times New Roman" w:hAnsi="Times New Roman" w:cs="Times New Roman"/>
-                <w:color w:val="212529"/>
-                <w:sz w:val="24"/>
-                <w:szCs w:val="24"/>
+                <w:sz w:val="20"/>
+                <w:szCs w:val="20"/>
+              </w:rPr>
+            </w:pPr>
+            <w:r>
+              <w:rPr>
+                <w:rFonts w:ascii="Times New Roman" w:eastAsia="Times New Roman" w:hAnsi="Times New Roman" w:cs="Times New Roman"/>
+                <w:color w:val="212529"/>
+                <w:sz w:val="20"/>
+                <w:szCs w:val="20"/>
               </w:rPr>
               <w:t>#</w:t>
             </w:r>
@@ -917,8 +960,8 @@
               <w:rPr>
                 <w:rFonts w:ascii="Times New Roman" w:eastAsia="Times New Roman" w:hAnsi="Times New Roman" w:cs="Times New Roman"/>
                 <w:color w:val="212529"/>
-                <w:sz w:val="24"/>
-                <w:szCs w:val="24"/>
+                <w:sz w:val="20"/>
+                <w:szCs w:val="20"/>
               </w:rPr>
               <w:t>cs</w:t>
             </w:r>
@@ -936,16 +979,16 @@
               <w:rPr>
                 <w:rFonts w:ascii="Times New Roman" w:eastAsia="Times New Roman" w:hAnsi="Times New Roman" w:cs="Times New Roman"/>
                 <w:color w:val="212529"/>
-                <w:sz w:val="24"/>
-                <w:szCs w:val="24"/>
-              </w:rPr>
-            </w:pPr>
-            <w:r>
-              <w:rPr>
-                <w:rFonts w:ascii="Times New Roman" w:eastAsia="Times New Roman" w:hAnsi="Times New Roman" w:cs="Times New Roman"/>
-                <w:color w:val="212529"/>
-                <w:sz w:val="24"/>
-                <w:szCs w:val="24"/>
+                <w:sz w:val="20"/>
+                <w:szCs w:val="20"/>
+              </w:rPr>
+            </w:pPr>
+            <w:r>
+              <w:rPr>
+                <w:rFonts w:ascii="Times New Roman" w:eastAsia="Times New Roman" w:hAnsi="Times New Roman" w:cs="Times New Roman"/>
+                <w:color w:val="212529"/>
+                <w:sz w:val="20"/>
+                <w:szCs w:val="20"/>
               </w:rPr>
               <w:t>#td</w:t>
             </w:r>
@@ -962,16 +1005,16 @@
               <w:rPr>
                 <w:rFonts w:ascii="Times New Roman" w:eastAsia="Times New Roman" w:hAnsi="Times New Roman" w:cs="Times New Roman"/>
                 <w:color w:val="212529"/>
-                <w:sz w:val="24"/>
-                <w:szCs w:val="24"/>
-              </w:rPr>
-            </w:pPr>
-            <w:r>
-              <w:rPr>
-                <w:rFonts w:ascii="Times New Roman" w:eastAsia="Times New Roman" w:hAnsi="Times New Roman" w:cs="Times New Roman"/>
-                <w:color w:val="212529"/>
-                <w:sz w:val="24"/>
-                <w:szCs w:val="24"/>
+                <w:sz w:val="20"/>
+                <w:szCs w:val="20"/>
+              </w:rPr>
+            </w:pPr>
+            <w:r>
+              <w:rPr>
+                <w:rFonts w:ascii="Times New Roman" w:eastAsia="Times New Roman" w:hAnsi="Times New Roman" w:cs="Times New Roman"/>
+                <w:color w:val="212529"/>
+                <w:sz w:val="20"/>
+                <w:szCs w:val="20"/>
               </w:rPr>
               <w:t>#</w:t>
             </w:r>
@@ -980,8 +1023,8 @@
               <w:rPr>
                 <w:rFonts w:ascii="Times New Roman" w:eastAsia="Times New Roman" w:hAnsi="Times New Roman" w:cs="Times New Roman"/>
                 <w:color w:val="212529"/>
-                <w:sz w:val="24"/>
-                <w:szCs w:val="24"/>
+                <w:sz w:val="20"/>
+                <w:szCs w:val="20"/>
               </w:rPr>
               <w:t>bd</w:t>
             </w:r>
@@ -999,16 +1042,16 @@
               <w:rPr>
                 <w:rFonts w:ascii="Times New Roman" w:eastAsia="Times New Roman" w:hAnsi="Times New Roman" w:cs="Times New Roman"/>
                 <w:color w:val="212529"/>
-                <w:sz w:val="24"/>
-                <w:szCs w:val="24"/>
-              </w:rPr>
-            </w:pPr>
-            <w:r>
-              <w:rPr>
-                <w:rFonts w:ascii="Times New Roman" w:eastAsia="Times New Roman" w:hAnsi="Times New Roman" w:cs="Times New Roman"/>
-                <w:color w:val="212529"/>
-                <w:sz w:val="24"/>
-                <w:szCs w:val="24"/>
+                <w:sz w:val="20"/>
+                <w:szCs w:val="20"/>
+              </w:rPr>
+            </w:pPr>
+            <w:r>
+              <w:rPr>
+                <w:rFonts w:ascii="Times New Roman" w:eastAsia="Times New Roman" w:hAnsi="Times New Roman" w:cs="Times New Roman"/>
+                <w:color w:val="212529"/>
+                <w:sz w:val="20"/>
+                <w:szCs w:val="20"/>
               </w:rPr>
               <w:t>#cd</w:t>
             </w:r>
@@ -1025,16 +1068,16 @@
               <w:rPr>
                 <w:rFonts w:ascii="Times New Roman" w:eastAsia="Times New Roman" w:hAnsi="Times New Roman" w:cs="Times New Roman"/>
                 <w:color w:val="212529"/>
-                <w:sz w:val="24"/>
-                <w:szCs w:val="24"/>
-              </w:rPr>
-            </w:pPr>
-            <w:r>
-              <w:rPr>
-                <w:rFonts w:ascii="Times New Roman" w:eastAsia="Times New Roman" w:hAnsi="Times New Roman" w:cs="Times New Roman"/>
-                <w:color w:val="212529"/>
-                <w:sz w:val="24"/>
-                <w:szCs w:val="24"/>
+                <w:sz w:val="20"/>
+                <w:szCs w:val="20"/>
+              </w:rPr>
+            </w:pPr>
+            <w:r>
+              <w:rPr>
+                <w:rFonts w:ascii="Times New Roman" w:eastAsia="Times New Roman" w:hAnsi="Times New Roman" w:cs="Times New Roman"/>
+                <w:color w:val="212529"/>
+                <w:sz w:val="20"/>
+                <w:szCs w:val="20"/>
               </w:rPr>
               <w:t>#%</w:t>
             </w:r>
@@ -1052,16 +1095,16 @@
               <w:rPr>
                 <w:rFonts w:ascii="Times New Roman" w:eastAsia="Times New Roman" w:hAnsi="Times New Roman" w:cs="Times New Roman"/>
                 <w:color w:val="212529"/>
-                <w:sz w:val="24"/>
-                <w:szCs w:val="24"/>
-              </w:rPr>
-            </w:pPr>
-            <w:r>
-              <w:rPr>
-                <w:rFonts w:ascii="Times New Roman" w:eastAsia="Times New Roman" w:hAnsi="Times New Roman" w:cs="Times New Roman"/>
-                <w:color w:val="212529"/>
-                <w:sz w:val="24"/>
-                <w:szCs w:val="24"/>
+                <w:sz w:val="20"/>
+                <w:szCs w:val="20"/>
+              </w:rPr>
+            </w:pPr>
+            <w:r>
+              <w:rPr>
+                <w:rFonts w:ascii="Times New Roman" w:eastAsia="Times New Roman" w:hAnsi="Times New Roman" w:cs="Times New Roman"/>
+                <w:color w:val="212529"/>
+                <w:sz w:val="20"/>
+                <w:szCs w:val="20"/>
               </w:rPr>
               <w:t>#</w:t>
             </w:r>
@@ -1070,8 +1113,8 @@
               <w:rPr>
                 <w:rFonts w:ascii="Times New Roman" w:eastAsia="Times New Roman" w:hAnsi="Times New Roman" w:cs="Times New Roman"/>
                 <w:color w:val="212529"/>
-                <w:sz w:val="24"/>
-                <w:szCs w:val="24"/>
+                <w:sz w:val="20"/>
+                <w:szCs w:val="20"/>
               </w:rPr>
               <w:t>lttb</w:t>
             </w:r>
@@ -1090,16 +1133,16 @@
               <w:rPr>
                 <w:rFonts w:ascii="Times New Roman" w:eastAsia="Times New Roman" w:hAnsi="Times New Roman" w:cs="Times New Roman"/>
                 <w:color w:val="212529"/>
-                <w:sz w:val="24"/>
-                <w:szCs w:val="24"/>
-              </w:rPr>
-            </w:pPr>
-            <w:r>
-              <w:rPr>
-                <w:rFonts w:ascii="Times New Roman" w:eastAsia="Times New Roman" w:hAnsi="Times New Roman" w:cs="Times New Roman"/>
-                <w:color w:val="212529"/>
-                <w:sz w:val="24"/>
-                <w:szCs w:val="24"/>
+                <w:sz w:val="20"/>
+                <w:szCs w:val="20"/>
+              </w:rPr>
+            </w:pPr>
+            <w:r>
+              <w:rPr>
+                <w:rFonts w:ascii="Times New Roman" w:eastAsia="Times New Roman" w:hAnsi="Times New Roman" w:cs="Times New Roman"/>
+                <w:color w:val="212529"/>
+                <w:sz w:val="20"/>
+                <w:szCs w:val="20"/>
               </w:rPr>
               <w:t>#</w:t>
             </w:r>
@@ -1108,8 +1151,8 @@
               <w:rPr>
                 <w:rFonts w:ascii="Times New Roman" w:eastAsia="Times New Roman" w:hAnsi="Times New Roman" w:cs="Times New Roman"/>
                 <w:color w:val="212529"/>
-                <w:sz w:val="24"/>
-                <w:szCs w:val="24"/>
+                <w:sz w:val="20"/>
+                <w:szCs w:val="20"/>
               </w:rPr>
               <w:t>lttc</w:t>
             </w:r>
@@ -1128,29 +1171,18 @@
               <w:rPr>
                 <w:rFonts w:ascii="Times New Roman" w:eastAsia="Times New Roman" w:hAnsi="Times New Roman" w:cs="Times New Roman"/>
                 <w:color w:val="212529"/>
-                <w:sz w:val="24"/>
-                <w:szCs w:val="24"/>
-              </w:rPr>
-            </w:pPr>
-            <w:r>
-              <w:rPr>
-                <w:rFonts w:ascii="Times New Roman" w:eastAsia="Times New Roman" w:hAnsi="Times New Roman" w:cs="Times New Roman"/>
-                <w:color w:val="212529"/>
-                <w:sz w:val="24"/>
-                <w:szCs w:val="24"/>
-              </w:rPr>
-              <w:t>#</w:t>
-            </w:r>
-            <w:bookmarkStart w:id="0" w:name="_GoBack"/>
-            <w:bookmarkEnd w:id="0"/>
-            <w:r>
-              <w:rPr>
-                <w:rFonts w:ascii="Times New Roman" w:eastAsia="Times New Roman" w:hAnsi="Times New Roman" w:cs="Times New Roman"/>
-                <w:color w:val="212529"/>
-                <w:sz w:val="24"/>
-                <w:szCs w:val="24"/>
-              </w:rPr>
-              <w:t>2%</w:t>
+                <w:sz w:val="20"/>
+                <w:szCs w:val="20"/>
+              </w:rPr>
+            </w:pPr>
+            <w:r>
+              <w:rPr>
+                <w:rFonts w:ascii="Times New Roman" w:eastAsia="Times New Roman" w:hAnsi="Times New Roman" w:cs="Times New Roman"/>
+                <w:color w:val="212529"/>
+                <w:sz w:val="20"/>
+                <w:szCs w:val="20"/>
+              </w:rPr>
+              <w:t>#2%</w:t>
             </w:r>
           </w:p>
         </w:tc>
@@ -1166,16 +1198,16 @@
               <w:rPr>
                 <w:rFonts w:ascii="Times New Roman" w:eastAsia="Times New Roman" w:hAnsi="Times New Roman" w:cs="Times New Roman"/>
                 <w:color w:val="212529"/>
-                <w:sz w:val="24"/>
-                <w:szCs w:val="24"/>
-              </w:rPr>
-            </w:pPr>
-            <w:r>
-              <w:rPr>
-                <w:rFonts w:ascii="Times New Roman" w:eastAsia="Times New Roman" w:hAnsi="Times New Roman" w:cs="Times New Roman"/>
-                <w:color w:val="212529"/>
-                <w:sz w:val="24"/>
-                <w:szCs w:val="24"/>
+                <w:sz w:val="20"/>
+                <w:szCs w:val="20"/>
+              </w:rPr>
+            </w:pPr>
+            <w:r>
+              <w:rPr>
+                <w:rFonts w:ascii="Times New Roman" w:eastAsia="Times New Roman" w:hAnsi="Times New Roman" w:cs="Times New Roman"/>
+                <w:color w:val="212529"/>
+                <w:sz w:val="20"/>
+                <w:szCs w:val="20"/>
               </w:rPr>
               <w:t>#tomb</w:t>
             </w:r>
@@ -1193,16 +1225,16 @@
               <w:rPr>
                 <w:rFonts w:ascii="Times New Roman" w:eastAsia="Times New Roman" w:hAnsi="Times New Roman" w:cs="Times New Roman"/>
                 <w:color w:val="212529"/>
-                <w:sz w:val="24"/>
-                <w:szCs w:val="24"/>
-              </w:rPr>
-            </w:pPr>
-            <w:r>
-              <w:rPr>
-                <w:rFonts w:ascii="Times New Roman" w:eastAsia="Times New Roman" w:hAnsi="Times New Roman" w:cs="Times New Roman"/>
-                <w:color w:val="212529"/>
-                <w:sz w:val="24"/>
-                <w:szCs w:val="24"/>
+                <w:sz w:val="20"/>
+                <w:szCs w:val="20"/>
+              </w:rPr>
+            </w:pPr>
+            <w:r>
+              <w:rPr>
+                <w:rFonts w:ascii="Times New Roman" w:eastAsia="Times New Roman" w:hAnsi="Times New Roman" w:cs="Times New Roman"/>
+                <w:color w:val="212529"/>
+                <w:sz w:val="20"/>
+                <w:szCs w:val="20"/>
               </w:rPr>
               <w:t>#</w:t>
             </w:r>
@@ -1211,8 +1243,8 @@
               <w:rPr>
                 <w:rFonts w:ascii="Times New Roman" w:eastAsia="Times New Roman" w:hAnsi="Times New Roman" w:cs="Times New Roman"/>
                 <w:color w:val="212529"/>
-                <w:sz w:val="24"/>
-                <w:szCs w:val="24"/>
+                <w:sz w:val="20"/>
+                <w:szCs w:val="20"/>
               </w:rPr>
               <w:t>tomc</w:t>
             </w:r>
@@ -1231,16 +1263,16 @@
               <w:rPr>
                 <w:rFonts w:ascii="Times New Roman" w:eastAsia="Times New Roman" w:hAnsi="Times New Roman" w:cs="Times New Roman"/>
                 <w:color w:val="212529"/>
-                <w:sz w:val="24"/>
-                <w:szCs w:val="24"/>
-              </w:rPr>
-            </w:pPr>
-            <w:r>
-              <w:rPr>
-                <w:rFonts w:ascii="Times New Roman" w:eastAsia="Times New Roman" w:hAnsi="Times New Roman" w:cs="Times New Roman"/>
-                <w:color w:val="212529"/>
-                <w:sz w:val="24"/>
-                <w:szCs w:val="24"/>
+                <w:sz w:val="20"/>
+                <w:szCs w:val="20"/>
+              </w:rPr>
+            </w:pPr>
+            <w:r>
+              <w:rPr>
+                <w:rFonts w:ascii="Times New Roman" w:eastAsia="Times New Roman" w:hAnsi="Times New Roman" w:cs="Times New Roman"/>
+                <w:color w:val="212529"/>
+                <w:sz w:val="20"/>
+                <w:szCs w:val="20"/>
               </w:rPr>
               <w:t>#3%</w:t>
             </w:r>
@@ -1256,6 +1288,8 @@
           <w:lang w:val="uk-UA"/>
         </w:rPr>
       </w:pPr>
+      <w:bookmarkStart w:id="0" w:name="_GoBack"/>
+      <w:bookmarkEnd w:id="0"/>
     </w:p>
     <w:sectPr>
       <w:pgSz w:w="11906" w:h="16838"/>

</xml_diff>